<commit_message>
Feedback from Por1, Por2 applied and fixed PEP8 violation - Added type hinting - No use of name mangling - Fixed PEP8 violation
</commit_message>
<xml_diff>
--- a/word-documents/HL_Portfolio Assessment Task2.docx
+++ b/word-documents/HL_Portfolio Assessment Task2.docx
@@ -1,6 +1,6 @@
 
 <file path=word/document.xml><?xml version="1.0" encoding="utf-8"?>
-<w:document xmlns:wpc="http://schemas.microsoft.com/office/word/2010/wordprocessingCanvas" xmlns:cx="http://schemas.microsoft.com/office/drawing/2014/chartex" xmlns:cx1="http://schemas.microsoft.com/office/drawing/2015/9/8/chartex" xmlns:cx2="http://schemas.microsoft.com/office/drawing/2015/10/21/chartex" xmlns:cx3="http://schemas.microsoft.com/office/drawing/2016/5/9/chartex" xmlns:cx4="http://schemas.microsoft.com/office/drawing/2016/5/10/chartex" xmlns:cx5="http://schemas.microsoft.com/office/drawing/2016/5/11/chartex" xmlns:cx6="http://schemas.microsoft.com/office/drawing/2016/5/12/chartex" xmlns:cx7="http://schemas.microsoft.com/office/drawing/2016/5/13/chartex" xmlns:cx8="http://schemas.microsoft.com/office/drawing/2016/5/14/chartex" xmlns:mc="http://schemas.openxmlformats.org/markup-compatibility/2006" xmlns:aink="http://schemas.microsoft.com/office/drawing/2016/ink" xmlns:am3d="http://schemas.microsoft.com/office/drawing/2017/model3d" xmlns:o="urn:schemas-microsoft-com:office:office" xmlns:oel="http://schemas.microsoft.com/office/2019/extlst" xmlns:r="http://schemas.openxmlformats.org/officeDocument/2006/relationships" xmlns:m="http://schemas.openxmlformats.org/officeDocument/2006/math" xmlns:v="urn:schemas-microsoft-com:vml" xmlns:wp14="http://schemas.microsoft.com/office/word/2010/wordprocessingDrawing" xmlns:wp="http://schemas.openxmlformats.org/drawingml/2006/wordprocessingDrawing" xmlns:w10="urn:schemas-microsoft-com:office:word" xmlns:w="http://schemas.openxmlformats.org/wordprocessingml/2006/main" xmlns:w14="http://schemas.microsoft.com/office/word/2010/wordml" xmlns:w15="http://schemas.microsoft.com/office/word/2012/wordml" xmlns:w16cex="http://schemas.microsoft.com/office/word/2018/wordml/cex" xmlns:w16cid="http://schemas.microsoft.com/office/word/2016/wordml/cid" xmlns:w16="http://schemas.microsoft.com/office/word/2018/wordml" xmlns:w16sdtdh="http://schemas.microsoft.com/office/word/2020/wordml/sdtdatahash" xmlns:w16se="http://schemas.microsoft.com/office/word/2015/wordml/symex" xmlns:wpg="http://schemas.microsoft.com/office/word/2010/wordprocessingGroup" xmlns:wpi="http://schemas.microsoft.com/office/word/2010/wordprocessingInk" xmlns:wne="http://schemas.microsoft.com/office/word/2006/wordml" xmlns:wps="http://schemas.microsoft.com/office/word/2010/wordprocessingShape" mc:Ignorable="w14 w15 w16se w16cid w16 w16cex w16sdtdh wp14">
+<w:document xmlns:wpc="http://schemas.microsoft.com/office/word/2010/wordprocessingCanvas" xmlns:cx="http://schemas.microsoft.com/office/drawing/2014/chartex" xmlns:cx1="http://schemas.microsoft.com/office/drawing/2015/9/8/chartex" xmlns:cx2="http://schemas.microsoft.com/office/drawing/2015/10/21/chartex" xmlns:cx3="http://schemas.microsoft.com/office/drawing/2016/5/9/chartex" xmlns:cx4="http://schemas.microsoft.com/office/drawing/2016/5/10/chartex" xmlns:cx5="http://schemas.microsoft.com/office/drawing/2016/5/11/chartex" xmlns:cx6="http://schemas.microsoft.com/office/drawing/2016/5/12/chartex" xmlns:cx7="http://schemas.microsoft.com/office/drawing/2016/5/13/chartex" xmlns:cx8="http://schemas.microsoft.com/office/drawing/2016/5/14/chartex" xmlns:mc="http://schemas.openxmlformats.org/markup-compatibility/2006" xmlns:aink="http://schemas.microsoft.com/office/drawing/2016/ink" xmlns:am3d="http://schemas.microsoft.com/office/drawing/2017/model3d" xmlns:o="urn:schemas-microsoft-com:office:office" xmlns:oel="http://schemas.microsoft.com/office/2019/extlst" xmlns:r="http://schemas.openxmlformats.org/officeDocument/2006/relationships" xmlns:m="http://schemas.openxmlformats.org/officeDocument/2006/math" xmlns:v="urn:schemas-microsoft-com:vml" xmlns:wp14="http://schemas.microsoft.com/office/word/2010/wordprocessingDrawing" xmlns:wp="http://schemas.openxmlformats.org/drawingml/2006/wordprocessingDrawing" xmlns:w10="urn:schemas-microsoft-com:office:word" xmlns:w="http://schemas.openxmlformats.org/wordprocessingml/2006/main" xmlns:w14="http://schemas.microsoft.com/office/word/2010/wordml" xmlns:w15="http://schemas.microsoft.com/office/word/2012/wordml" xmlns:w16cex="http://schemas.microsoft.com/office/word/2018/wordml/cex" xmlns:w16cid="http://schemas.microsoft.com/office/word/2016/wordml/cid" xmlns:w16="http://schemas.microsoft.com/office/word/2018/wordml" xmlns:w16du="http://schemas.microsoft.com/office/word/2023/wordml/word16du" xmlns:w16sdtdh="http://schemas.microsoft.com/office/word/2020/wordml/sdtdatahash" xmlns:w16se="http://schemas.microsoft.com/office/word/2015/wordml/symex" xmlns:wpg="http://schemas.microsoft.com/office/word/2010/wordprocessingGroup" xmlns:wpi="http://schemas.microsoft.com/office/word/2010/wordprocessingInk" xmlns:wne="http://schemas.microsoft.com/office/word/2006/wordml" xmlns:wps="http://schemas.microsoft.com/office/word/2010/wordprocessingShape" mc:Ignorable="w14 w15 w16se w16cid w16 w16cex w16sdtdh w16du wp14">
   <w:body>
     <w:p>
       <w:r>
@@ -15,65 +15,43 @@
     </w:p>
     <w:p/>
     <w:p>
-      <w:r>
-        <w:t xml:space="preserve">I would say hashing is like a </w:t>
-      </w:r>
-      <w:r>
-        <w:t xml:space="preserve">process of key-to-address </w:t>
-      </w:r>
-      <w:r>
-        <w:t>transformation. Unlike other search</w:t>
-      </w:r>
-      <w:r>
-        <w:t>ing methods</w:t>
-      </w:r>
-      <w:r>
-        <w:t xml:space="preserve"> </w:t>
-      </w:r>
-      <w:r>
-        <w:t xml:space="preserve">which </w:t>
-      </w:r>
-      <w:r>
-        <w:t>compare</w:t>
-      </w:r>
-      <w:r>
-        <w:t xml:space="preserve"> key values for </w:t>
-      </w:r>
-      <w:r>
-        <w:t>retrieval,</w:t>
-      </w:r>
-      <w:r>
-        <w:t xml:space="preserve"> this method</w:t>
-      </w:r>
-      <w:r>
-        <w:t xml:space="preserve"> involves mapping the key value directly to the address of a memory location through a specific operation.</w:t>
-      </w:r>
-      <w:r>
-        <w:t xml:space="preserve"> </w:t>
-      </w:r>
-      <w:r>
-        <w:t xml:space="preserve">Hashing reduces the need to compare key values when searching for records </w:t>
-      </w:r>
-      <w:r>
-        <w:t>and allows for finding the desired</w:t>
-      </w:r>
-      <w:r>
-        <w:t xml:space="preserve"> </w:t>
-      </w:r>
-      <w:r>
-        <w:t xml:space="preserve">record </w:t>
-      </w:r>
-      <w:r>
-        <w:t xml:space="preserve">with just </w:t>
-      </w:r>
-      <w:r>
-        <w:t>a single access. However, it requires converting</w:t>
-      </w:r>
-      <w:r>
-        <w:t xml:space="preserve"> all key values into numeric form, finding an appropriate hashing function, and addressing the issue of collision</w:t>
-      </w:r>
-      <w:r>
-        <w:t xml:space="preserve"> addresses generated by the calculation.</w:t>
+      <w:pPr>
+        <w:rPr>
+          <w:rFonts w:hint="eastAsia"/>
+        </w:rPr>
+      </w:pPr>
+      <w:r>
+        <w:t>I would say hashing is</w:t>
+      </w:r>
+      <w:r>
+        <w:rPr>
+          <w:rFonts w:hint="eastAsia"/>
+        </w:rPr>
+        <w:t xml:space="preserve"> process that transforms an input (or key)</w:t>
+      </w:r>
+      <w:r>
+        <w:rPr>
+          <w:rFonts w:hint="eastAsia"/>
+        </w:rPr>
+        <w:t xml:space="preserve"> into a usually fixed size string of characters</w:t>
+      </w:r>
+      <w:r>
+        <w:rPr>
+          <w:rFonts w:hint="eastAsia"/>
+        </w:rPr>
+        <w:t>, which is typically a hash code. This transformation uses a hash function</w:t>
+      </w:r>
+      <w:r>
+        <w:rPr>
+          <w:rFonts w:hint="eastAsia"/>
+        </w:rPr>
+        <w:t>. Hashing is commonly used in data retrieval for quick access, data encryption</w:t>
+      </w:r>
+      <w:r>
+        <w:rPr>
+          <w:rFonts w:hint="eastAsia"/>
+        </w:rPr>
+        <w:t>, and ensuring data integrity.</w:t>
       </w:r>
     </w:p>
     <w:p/>
@@ -84,84 +62,414 @@
     </w:p>
     <w:p/>
     <w:p>
-      <w:r>
-        <w:t xml:space="preserve">Hashing allows for fast data retrieval by mapping a </w:t>
-      </w:r>
-      <w:r>
-        <w:t>key (</w:t>
-      </w:r>
-      <w:r>
-        <w:t>or data) to a unique hash value</w:t>
-      </w:r>
-      <w:r>
-        <w:t>, which serve as an index.</w:t>
-      </w:r>
-    </w:p>
-    <w:p>
-      <w:r>
-        <w:t>Hash functions are crucial in cryptography</w:t>
-      </w:r>
-      <w:r>
-        <w:t xml:space="preserve"> as they provide security by transforming data into</w:t>
-      </w:r>
-      <w:r>
-        <w:t xml:space="preserve"> a fixed-size hash that is difficult to reverse engineer.</w:t>
-      </w:r>
-    </w:p>
-    <w:p>
-      <w:r>
-        <w:t>Hashing allows</w:t>
-      </w:r>
-      <w:r>
-        <w:t xml:space="preserve"> us to detect if data has been altered or corrupted during transmission by comparing the hash value of received data with original hash value.</w:t>
-      </w:r>
-    </w:p>
-    <w:p>
-      <w:r>
-        <w:t>Despite</w:t>
-      </w:r>
-      <w:r>
-        <w:t xml:space="preserve"> good hash functions aim to minimize collisions, </w:t>
-      </w:r>
-      <w:r>
-        <w:t xml:space="preserve">they </w:t>
-      </w:r>
-      <w:r>
-        <w:t xml:space="preserve">are still possible and </w:t>
-      </w:r>
-      <w:r>
-        <w:t xml:space="preserve">could occur </w:t>
-      </w:r>
-      <w:r>
-        <w:t>security implications and impacts the efficiency of hash tables.</w:t>
-      </w:r>
-    </w:p>
-    <w:p>
-      <w:r>
-        <w:t>Hash function</w:t>
-      </w:r>
-      <w:r>
-        <w:t>s</w:t>
-      </w:r>
-      <w:r>
-        <w:t xml:space="preserve"> are designed to be one-way functions, meaning that it’s computationally infeasible to reverse</w:t>
-      </w:r>
-      <w:r>
-        <w:t xml:space="preserve"> the process and obtain the original input data.</w:t>
-      </w:r>
-    </w:p>
-    <w:p>
-      <w:r>
-        <w:t>Hash function have a limited output range (fixed length), which means that</w:t>
-      </w:r>
-      <w:r>
-        <w:t xml:space="preserve"> no matter how large the input data is, the hash value will always be of a fixed size.</w:t>
-      </w:r>
-      <w:r>
-        <w:t xml:space="preserve"> This can lead to hash collisions in situations with many possible inputs.</w:t>
-      </w:r>
-    </w:p>
-    <w:p/>
+      <w:pPr>
+        <w:rPr>
+          <w:rFonts w:eastAsia="Times New Roman" w:cs="Times New Roman"/>
+          <w:kern w:val="0"/>
+          <w14:ligatures w14:val="none"/>
+        </w:rPr>
+      </w:pPr>
+      <w:r>
+        <w:rPr>
+          <w:rFonts w:eastAsia="Times New Roman" w:cs="Times New Roman"/>
+          <w:kern w:val="0"/>
+          <w14:ligatures w14:val="none"/>
+        </w:rPr>
+        <w:t>1. MD5 (Message Digest Algorithm 5)</w:t>
+      </w:r>
+    </w:p>
+    <w:p>
+      <w:pPr>
+        <w:rPr>
+          <w:rFonts w:eastAsia="Times New Roman" w:cs="Times New Roman"/>
+          <w:kern w:val="0"/>
+          <w14:ligatures w14:val="none"/>
+        </w:rPr>
+      </w:pPr>
+      <w:r>
+        <w:rPr>
+          <w:rFonts w:eastAsia="Times New Roman" w:cs="Times New Roman"/>
+          <w:kern w:val="0"/>
+          <w14:ligatures w14:val="none"/>
+        </w:rPr>
+        <w:t>Advantages:</w:t>
+      </w:r>
+    </w:p>
+    <w:p>
+      <w:pPr>
+        <w:rPr>
+          <w:rFonts w:eastAsia="Times New Roman" w:cs="Times New Roman"/>
+          <w:kern w:val="0"/>
+          <w14:ligatures w14:val="none"/>
+        </w:rPr>
+      </w:pPr>
+      <w:r>
+        <w:rPr>
+          <w:rFonts w:eastAsia="Times New Roman" w:cs="Times New Roman"/>
+          <w:kern w:val="0"/>
+          <w14:ligatures w14:val="none"/>
+        </w:rPr>
+        <w:t>Speed: MD5 is fast and efficient for small data blocks.</w:t>
+      </w:r>
+    </w:p>
+    <w:p>
+      <w:pPr>
+        <w:rPr>
+          <w:rFonts w:eastAsia="Times New Roman" w:cs="Times New Roman"/>
+          <w:kern w:val="0"/>
+          <w14:ligatures w14:val="none"/>
+        </w:rPr>
+      </w:pPr>
+      <w:r>
+        <w:rPr>
+          <w:rFonts w:eastAsia="Times New Roman" w:cs="Times New Roman"/>
+          <w:kern w:val="0"/>
+          <w14:ligatures w14:val="none"/>
+        </w:rPr>
+        <w:t>Simplicity: Easy to implement and widely supported in various programming languages and libraries.</w:t>
+      </w:r>
+    </w:p>
+    <w:p>
+      <w:pPr>
+        <w:rPr>
+          <w:rFonts w:eastAsia="Times New Roman" w:cs="Times New Roman"/>
+          <w:kern w:val="0"/>
+          <w14:ligatures w14:val="none"/>
+        </w:rPr>
+      </w:pPr>
+      <w:r>
+        <w:rPr>
+          <w:rFonts w:eastAsia="Times New Roman" w:cs="Times New Roman"/>
+          <w:kern w:val="0"/>
+          <w14:ligatures w14:val="none"/>
+        </w:rPr>
+        <w:t>Disadvantages:</w:t>
+      </w:r>
+    </w:p>
+    <w:p>
+      <w:pPr>
+        <w:rPr>
+          <w:rFonts w:eastAsia="Times New Roman" w:cs="Times New Roman"/>
+          <w:kern w:val="0"/>
+          <w14:ligatures w14:val="none"/>
+        </w:rPr>
+      </w:pPr>
+      <w:r>
+        <w:rPr>
+          <w:rFonts w:eastAsia="Times New Roman" w:cs="Times New Roman"/>
+          <w:kern w:val="0"/>
+          <w14:ligatures w14:val="none"/>
+        </w:rPr>
+        <w:t>Security Vulnerabilities: MD5 is vulnerable to collision attacks where different inputs produce the same hash output. It is considered cryptographically broken and unsuitable for further use in security contexts.</w:t>
+      </w:r>
+    </w:p>
+    <w:p>
+      <w:pPr>
+        <w:rPr>
+          <w:rFonts w:cs="Times New Roman"/>
+          <w:kern w:val="0"/>
+          <w14:ligatures w14:val="none"/>
+        </w:rPr>
+      </w:pPr>
+      <w:r>
+        <w:rPr>
+          <w:rFonts w:eastAsia="Times New Roman" w:cs="Times New Roman"/>
+          <w:kern w:val="0"/>
+          <w14:ligatures w14:val="none"/>
+        </w:rPr>
+        <w:t>Weaknesses in Integrity: The collisions make it unreliable for ensuring data integrity in secure applications.</w:t>
+      </w:r>
+    </w:p>
+    <w:p>
+      <w:pPr>
+        <w:rPr>
+          <w:rFonts w:cs="Times New Roman" w:hint="eastAsia"/>
+          <w:kern w:val="0"/>
+          <w14:ligatures w14:val="none"/>
+        </w:rPr>
+      </w:pPr>
+    </w:p>
+    <w:p>
+      <w:pPr>
+        <w:rPr>
+          <w:rFonts w:eastAsia="Times New Roman" w:cs="Times New Roman"/>
+          <w:kern w:val="0"/>
+          <w14:ligatures w14:val="none"/>
+        </w:rPr>
+      </w:pPr>
+      <w:r>
+        <w:rPr>
+          <w:rFonts w:eastAsia="Times New Roman" w:cs="Times New Roman"/>
+          <w:kern w:val="0"/>
+          <w14:ligatures w14:val="none"/>
+        </w:rPr>
+        <w:t>2. SHA-256 (Secure Hash Algorithm 256-bit)</w:t>
+      </w:r>
+    </w:p>
+    <w:p>
+      <w:pPr>
+        <w:rPr>
+          <w:rFonts w:eastAsia="Times New Roman" w:cs="Times New Roman"/>
+          <w:kern w:val="0"/>
+          <w14:ligatures w14:val="none"/>
+        </w:rPr>
+      </w:pPr>
+      <w:r>
+        <w:rPr>
+          <w:rFonts w:eastAsia="Times New Roman" w:cs="Times New Roman"/>
+          <w:kern w:val="0"/>
+          <w14:ligatures w14:val="none"/>
+        </w:rPr>
+        <w:t>Advantages:</w:t>
+      </w:r>
+    </w:p>
+    <w:p>
+      <w:pPr>
+        <w:rPr>
+          <w:rFonts w:eastAsia="Times New Roman" w:cs="Times New Roman"/>
+          <w:kern w:val="0"/>
+          <w14:ligatures w14:val="none"/>
+        </w:rPr>
+      </w:pPr>
+      <w:r>
+        <w:rPr>
+          <w:rFonts w:eastAsia="Times New Roman" w:cs="Times New Roman"/>
+          <w:kern w:val="0"/>
+          <w14:ligatures w14:val="none"/>
+        </w:rPr>
+        <w:t>Security: SHA-256 is part of the SHA-2 family, which is considered highly secure and resistant to collisions and preimage attacks.</w:t>
+      </w:r>
+    </w:p>
+    <w:p>
+      <w:pPr>
+        <w:rPr>
+          <w:rFonts w:eastAsia="Times New Roman" w:cs="Times New Roman"/>
+          <w:kern w:val="0"/>
+          <w14:ligatures w14:val="none"/>
+        </w:rPr>
+      </w:pPr>
+      <w:r>
+        <w:rPr>
+          <w:rFonts w:eastAsia="Times New Roman" w:cs="Times New Roman"/>
+          <w:kern w:val="0"/>
+          <w14:ligatures w14:val="none"/>
+        </w:rPr>
+        <w:t>Widespread Use: Used in many security protocols and applications, such as SSL/TLS, Bitcoin, and blockchain technology.</w:t>
+      </w:r>
+    </w:p>
+    <w:p>
+      <w:pPr>
+        <w:rPr>
+          <w:rFonts w:cs="Times New Roman"/>
+          <w:kern w:val="0"/>
+          <w14:ligatures w14:val="none"/>
+        </w:rPr>
+      </w:pPr>
+      <w:r>
+        <w:rPr>
+          <w:rFonts w:eastAsia="Times New Roman" w:cs="Times New Roman"/>
+          <w:kern w:val="0"/>
+          <w14:ligatures w14:val="none"/>
+        </w:rPr>
+        <w:lastRenderedPageBreak/>
+        <w:t>Disadvantages:</w:t>
+      </w:r>
+    </w:p>
+    <w:p>
+      <w:pPr>
+        <w:rPr>
+          <w:rFonts w:eastAsia="Times New Roman" w:cs="Times New Roman"/>
+          <w:kern w:val="0"/>
+          <w14:ligatures w14:val="none"/>
+        </w:rPr>
+      </w:pPr>
+      <w:r>
+        <w:rPr>
+          <w:rFonts w:eastAsia="Times New Roman" w:cs="Times New Roman"/>
+          <w:kern w:val="0"/>
+          <w14:ligatures w14:val="none"/>
+        </w:rPr>
+        <w:t>Performance: SHA-256 is slower compared to MD5 and other less secure hash functions. This can be a disadvantage in performance-sensitive applications.</w:t>
+      </w:r>
+    </w:p>
+    <w:p>
+      <w:pPr>
+        <w:rPr>
+          <w:rFonts w:cs="Times New Roman"/>
+          <w:kern w:val="0"/>
+          <w14:ligatures w14:val="none"/>
+        </w:rPr>
+      </w:pPr>
+      <w:r>
+        <w:rPr>
+          <w:rFonts w:eastAsia="Times New Roman" w:cs="Times New Roman"/>
+          <w:kern w:val="0"/>
+          <w14:ligatures w14:val="none"/>
+        </w:rPr>
+        <w:t>Computational Overhead: Requires more computational resources, making it less efficient for applications needing rapid hash calculations.</w:t>
+      </w:r>
+    </w:p>
+    <w:p>
+      <w:pPr>
+        <w:rPr>
+          <w:rFonts w:cs="Times New Roman"/>
+          <w:kern w:val="0"/>
+          <w14:ligatures w14:val="none"/>
+        </w:rPr>
+      </w:pPr>
+    </w:p>
+    <w:p>
+      <w:pPr>
+        <w:rPr>
+          <w:rFonts w:cs="Times New Roman" w:hint="eastAsia"/>
+          <w:kern w:val="0"/>
+          <w14:ligatures w14:val="none"/>
+        </w:rPr>
+      </w:pPr>
+      <w:r>
+        <w:rPr>
+          <w:rFonts w:cs="Times New Roman" w:hint="eastAsia"/>
+          <w:kern w:val="0"/>
+          <w14:ligatures w14:val="none"/>
+        </w:rPr>
+        <w:t>3. Blake3</w:t>
+      </w:r>
+    </w:p>
+    <w:p>
+      <w:pPr>
+        <w:spacing w:before="100" w:beforeAutospacing="1" w:after="100" w:afterAutospacing="1" w:line="240" w:lineRule="auto"/>
+        <w:rPr>
+          <w:rFonts w:eastAsia="Times New Roman" w:cs="Times New Roman"/>
+          <w:kern w:val="0"/>
+          <w14:ligatures w14:val="none"/>
+        </w:rPr>
+      </w:pPr>
+      <w:r>
+        <w:rPr>
+          <w:rFonts w:eastAsia="Times New Roman" w:cs="Times New Roman"/>
+          <w:kern w:val="0"/>
+          <w14:ligatures w14:val="none"/>
+        </w:rPr>
+        <w:t>Advantages:</w:t>
+      </w:r>
+    </w:p>
+    <w:p>
+      <w:pPr>
+        <w:spacing w:before="100" w:beforeAutospacing="1" w:after="100" w:afterAutospacing="1" w:line="240" w:lineRule="auto"/>
+        <w:rPr>
+          <w:rFonts w:eastAsia="Times New Roman" w:cs="Times New Roman"/>
+          <w:kern w:val="0"/>
+          <w14:ligatures w14:val="none"/>
+        </w:rPr>
+      </w:pPr>
+      <w:r>
+        <w:rPr>
+          <w:rFonts w:eastAsia="Times New Roman" w:cs="Times New Roman"/>
+          <w:kern w:val="0"/>
+          <w14:ligatures w14:val="none"/>
+        </w:rPr>
+        <w:t>High Performance: Blake2 is faster than MD5 and SHA-2 while providing a high level of security.</w:t>
+      </w:r>
+    </w:p>
+    <w:p>
+      <w:pPr>
+        <w:spacing w:before="100" w:beforeAutospacing="1" w:after="100" w:afterAutospacing="1" w:line="240" w:lineRule="auto"/>
+        <w:rPr>
+          <w:rFonts w:eastAsia="Times New Roman" w:cs="Times New Roman"/>
+          <w:kern w:val="0"/>
+          <w14:ligatures w14:val="none"/>
+        </w:rPr>
+      </w:pPr>
+      <w:r>
+        <w:rPr>
+          <w:rFonts w:eastAsia="Times New Roman" w:cs="Times New Roman"/>
+          <w:kern w:val="0"/>
+          <w14:ligatures w14:val="none"/>
+        </w:rPr>
+        <w:t>Security: Offers cryptographic strength comparable to SHA-3 and is resistant to various forms of attacks, including collision and length-extension attacks.</w:t>
+      </w:r>
+    </w:p>
+    <w:p>
+      <w:pPr>
+        <w:spacing w:before="100" w:beforeAutospacing="1" w:after="100" w:afterAutospacing="1" w:line="240" w:lineRule="auto"/>
+        <w:rPr>
+          <w:rFonts w:eastAsia="Times New Roman" w:cs="Times New Roman"/>
+          <w:kern w:val="0"/>
+          <w14:ligatures w14:val="none"/>
+        </w:rPr>
+      </w:pPr>
+      <w:r>
+        <w:rPr>
+          <w:rFonts w:eastAsia="Times New Roman" w:cs="Times New Roman"/>
+          <w:kern w:val="0"/>
+          <w14:ligatures w14:val="none"/>
+        </w:rPr>
+        <w:t>Flexibility: Provides features like configurable output length and keying for message authentication.</w:t>
+      </w:r>
+    </w:p>
+    <w:p>
+      <w:pPr>
+        <w:spacing w:before="100" w:beforeAutospacing="1" w:after="100" w:afterAutospacing="1" w:line="240" w:lineRule="auto"/>
+        <w:rPr>
+          <w:rFonts w:eastAsia="Times New Roman" w:cs="Times New Roman"/>
+          <w:kern w:val="0"/>
+          <w14:ligatures w14:val="none"/>
+        </w:rPr>
+      </w:pPr>
+      <w:r>
+        <w:rPr>
+          <w:rFonts w:eastAsia="Times New Roman" w:cs="Times New Roman"/>
+          <w:kern w:val="0"/>
+          <w14:ligatures w14:val="none"/>
+        </w:rPr>
+        <w:t>Disadvantages:</w:t>
+      </w:r>
+    </w:p>
+    <w:p>
+      <w:pPr>
+        <w:spacing w:before="100" w:beforeAutospacing="1" w:after="100" w:afterAutospacing="1" w:line="240" w:lineRule="auto"/>
+        <w:rPr>
+          <w:rFonts w:eastAsia="Times New Roman" w:cs="Times New Roman"/>
+          <w:kern w:val="0"/>
+          <w14:ligatures w14:val="none"/>
+        </w:rPr>
+      </w:pPr>
+      <w:r>
+        <w:rPr>
+          <w:rFonts w:eastAsia="Times New Roman" w:cs="Times New Roman"/>
+          <w:kern w:val="0"/>
+          <w14:ligatures w14:val="none"/>
+        </w:rPr>
+        <w:t>Relatively New: While highly regarded, Blake2 is newer and not as extensively vetted as some of the older algorithms like SHA-2, although it has gained significant adoption in recent years.</w:t>
+      </w:r>
+    </w:p>
+    <w:p>
+      <w:pPr>
+        <w:spacing w:before="100" w:beforeAutospacing="1" w:after="100" w:afterAutospacing="1" w:line="240" w:lineRule="auto"/>
+        <w:rPr>
+          <w:rFonts w:eastAsia="Times New Roman" w:cs="Times New Roman"/>
+          <w:kern w:val="0"/>
+          <w14:ligatures w14:val="none"/>
+        </w:rPr>
+      </w:pPr>
+      <w:r>
+        <w:rPr>
+          <w:rFonts w:eastAsia="Times New Roman" w:cs="Times New Roman"/>
+          <w:kern w:val="0"/>
+          <w14:ligatures w14:val="none"/>
+        </w:rPr>
+        <w:t>Less Widespread Support: Not as universally supported in libraries and protocols as older algorithms, although this is changing</w:t>
+      </w:r>
+    </w:p>
+    <w:p>
+      <w:pPr>
+        <w:rPr>
+          <w:rFonts w:cs="Times New Roman" w:hint="eastAsia"/>
+          <w:kern w:val="0"/>
+          <w14:ligatures w14:val="none"/>
+        </w:rPr>
+      </w:pPr>
+    </w:p>
     <w:p>
       <w:r>
         <w:t xml:space="preserve">Reference </w:t>
@@ -173,13 +481,38 @@
           <w:rPr>
             <w:rStyle w:val="ac"/>
           </w:rPr>
-          <w:t>https://medium.com/@tutorlix69/what-are-the-advantages-and-disadvantages-of-hashing-8ba6fd8fadef</w:t>
+          <w:t>https://www.geeksforgeeks.org/what-is-the-md5-algorithm/</w:t>
         </w:r>
       </w:hyperlink>
+      <w:r>
+        <w:br/>
+      </w:r>
+      <w:hyperlink r:id="rId8" w:history="1">
+        <w:r>
+          <w:rPr>
+            <w:rStyle w:val="ac"/>
+          </w:rPr>
+          <w:t>https://nordvpn.com/blog/sha-256/</w:t>
+        </w:r>
+      </w:hyperlink>
+    </w:p>
+    <w:p>
+      <w:hyperlink r:id="rId9" w:history="1">
+        <w:r>
+          <w:rPr>
+            <w:rStyle w:val="ac"/>
+          </w:rPr>
+          <w:t>https://www.blake2.net/</w:t>
+        </w:r>
+      </w:hyperlink>
     </w:p>
     <w:p/>
-    <w:p>
-      <w:r>
+    <w:p/>
+    <w:p/>
+    <w:p/>
+    <w:p>
+      <w:r>
+        <w:lastRenderedPageBreak/>
         <w:t xml:space="preserve">Step 3 – Knowledge Question (50-90 words) Provide a stepwise description (algorithmic) of a) how you can store a password safely using hashing techniques and b) how you can verify that some string is the right password? </w:t>
       </w:r>
     </w:p>
@@ -195,28 +528,177 @@
       <w:r>
         <w:t>1. Obtain a plaintext password</w:t>
       </w:r>
+      <w:r>
+        <w:rPr>
+          <w:rFonts w:hint="eastAsia"/>
+        </w:rPr>
+        <w:t>.</w:t>
+      </w:r>
     </w:p>
     <w:p>
       <w:pPr>
         <w:pStyle w:val="a6"/>
       </w:pPr>
       <w:r>
-        <w:t>2. Apply hash algorithm to the plaintext password.</w:t>
+        <w:rPr>
+          <w:rFonts w:hint="eastAsia"/>
+        </w:rPr>
+        <w:t>2. Generate a salt</w:t>
+      </w:r>
+      <w:r>
+        <w:rPr>
+          <w:rFonts w:hint="eastAsia"/>
+        </w:rPr>
+        <w:t>.</w:t>
       </w:r>
     </w:p>
     <w:p>
       <w:pPr>
         <w:pStyle w:val="a6"/>
-      </w:pPr>
-      <w:r>
-        <w:t xml:space="preserve">3. Store the hashed output </w:t>
-      </w:r>
-      <w:r>
-        <w:t xml:space="preserve">in a database </w:t>
-      </w:r>
-      <w:r>
-        <w:t>instead of the plaintext password.</w:t>
-      </w:r>
+        <w:rPr>
+          <w:rFonts w:hint="eastAsia"/>
+        </w:rPr>
+      </w:pPr>
+      <w:r>
+        <w:rPr>
+          <w:rFonts w:hint="eastAsia"/>
+        </w:rPr>
+        <w:t>3.</w:t>
+      </w:r>
+      <w:r>
+        <w:rPr>
+          <w:rFonts w:hint="eastAsia"/>
+        </w:rPr>
+        <w:t xml:space="preserve"> Combine password</w:t>
+      </w:r>
+      <w:r>
+        <w:rPr>
+          <w:rFonts w:hint="eastAsia"/>
+        </w:rPr>
+        <w:t xml:space="preserve"> and salt</w:t>
+      </w:r>
+      <w:r>
+        <w:rPr>
+          <w:rFonts w:hint="eastAsia"/>
+        </w:rPr>
+        <w:t>.</w:t>
+      </w:r>
+    </w:p>
+    <w:p>
+      <w:pPr>
+        <w:pStyle w:val="a6"/>
+        <w:rPr>
+          <w:rFonts w:hint="eastAsia"/>
+        </w:rPr>
+      </w:pPr>
+      <w:r>
+        <w:rPr>
+          <w:rFonts w:hint="eastAsia"/>
+        </w:rPr>
+        <w:t>4</w:t>
+      </w:r>
+      <w:r>
+        <w:t xml:space="preserve">. Apply hash algorithm to the </w:t>
+      </w:r>
+      <w:r>
+        <w:rPr>
+          <w:rFonts w:hint="eastAsia"/>
+        </w:rPr>
+        <w:t>salted password</w:t>
+      </w:r>
+      <w:r>
+        <w:rPr>
+          <w:rFonts w:hint="eastAsia"/>
+        </w:rPr>
+        <w:t>.</w:t>
+      </w:r>
+    </w:p>
+    <w:p>
+      <w:pPr>
+        <w:pStyle w:val="a6"/>
+      </w:pPr>
+      <w:r>
+        <w:rPr>
+          <w:rFonts w:hint="eastAsia"/>
+        </w:rPr>
+        <w:t>5</w:t>
+      </w:r>
+      <w:r>
+        <w:t xml:space="preserve">. Store the </w:t>
+      </w:r>
+      <w:r>
+        <w:rPr>
+          <w:rFonts w:hint="eastAsia"/>
+        </w:rPr>
+        <w:t xml:space="preserve">salt and hashed password </w:t>
+      </w:r>
+      <w:r>
+        <w:t>in a database</w:t>
+      </w:r>
+      <w:r>
+        <w:t>.</w:t>
+      </w:r>
+    </w:p>
+    <w:p>
+      <w:pPr>
+        <w:pStyle w:val="a6"/>
+        <w:rPr>
+          <w:rFonts w:hint="eastAsia"/>
+        </w:rPr>
+      </w:pPr>
+      <w:r>
+        <w:rPr>
+          <w:rFonts w:hint="eastAsia"/>
+        </w:rPr>
+        <w:t xml:space="preserve">6. </w:t>
+      </w:r>
+      <w:r>
+        <w:rPr>
+          <w:rFonts w:hint="eastAsia"/>
+        </w:rPr>
+        <w:t xml:space="preserve">Catch </w:t>
+      </w:r>
+      <w:r>
+        <w:rPr>
+          <w:rFonts w:hint="eastAsia"/>
+        </w:rPr>
+        <w:t>specific exceptions</w:t>
+      </w:r>
+      <w:r>
+        <w:rPr>
+          <w:rFonts w:hint="eastAsia"/>
+        </w:rPr>
+        <w:t xml:space="preserve"> rather than using a bare </w:t>
+      </w:r>
+      <w:r>
+        <w:t>‘</w:t>
+      </w:r>
+      <w:r>
+        <w:rPr>
+          <w:rFonts w:hint="eastAsia"/>
+        </w:rPr>
+        <w:t>except</w:t>
+      </w:r>
+      <w:r>
+        <w:t>’</w:t>
+      </w:r>
+      <w:r>
+        <w:rPr>
+          <w:rFonts w:hint="eastAsia"/>
+        </w:rPr>
+        <w:t xml:space="preserve"> to avoid masking unexpected errors</w:t>
+      </w:r>
+      <w:r>
+        <w:rPr>
+          <w:rFonts w:hint="eastAsia"/>
+        </w:rPr>
+        <w:t>.</w:t>
+      </w:r>
+    </w:p>
+    <w:p>
+      <w:pPr>
+        <w:pStyle w:val="a6"/>
+      </w:pPr>
     </w:p>
     <w:p>
       <w:pPr>
@@ -341,88 +823,90 @@
     <w:p/>
     <w:p>
       <w:r>
-        <w:t>Step 5 – Add password to Player class</w:t>
-      </w:r>
-      <w:r>
-        <w:t>.</w:t>
-      </w:r>
-    </w:p>
-    <w:p>
-      <w:pPr>
-        <w:pStyle w:val="a6"/>
-        <w:numPr>
-          <w:ilvl w:val="0"/>
-          <w:numId w:val="3"/>
-        </w:numPr>
-      </w:pPr>
-      <w:r>
-        <w:t>Type</w:t>
-      </w:r>
-      <w:r>
-        <w:t xml:space="preserve"> “pip install argon2-cffi” </w:t>
-      </w:r>
-      <w:r>
-        <w:t xml:space="preserve">to install the package </w:t>
-      </w:r>
-      <w:r>
-        <w:t>on the command prompt</w:t>
-      </w:r>
-      <w:r>
-        <w:t xml:space="preserve"> </w:t>
-      </w:r>
-      <w:r>
-        <w:t xml:space="preserve">and </w:t>
-      </w:r>
-      <w:r>
-        <w:t>then</w:t>
-      </w:r>
-      <w:r>
-        <w:t xml:space="preserve"> </w:t>
-      </w:r>
-      <w:r>
-        <w:t xml:space="preserve">check </w:t>
-      </w:r>
-      <w:r>
-        <w:t>if the package is installed correctly</w:t>
-      </w:r>
-      <w:r>
-        <w:t xml:space="preserve"> by</w:t>
-      </w:r>
-      <w:r>
-        <w:t xml:space="preserve"> typing “pip show argon2-cffi”.</w:t>
-      </w:r>
-    </w:p>
-    <w:p>
-      <w:pPr>
-        <w:pStyle w:val="a6"/>
-        <w:numPr>
-          <w:ilvl w:val="0"/>
-          <w:numId w:val="3"/>
-        </w:numPr>
-      </w:pPr>
-      <w:r>
-        <w:t xml:space="preserve">Argon2-cffi package </w:t>
-      </w:r>
-      <w:r>
-        <w:t xml:space="preserve">offers </w:t>
-      </w:r>
-      <w:r>
-        <w:t>hash and verify function</w:t>
-      </w:r>
-      <w:r>
-        <w:t xml:space="preserve">s using argon2 algorithm to </w:t>
-      </w:r>
-      <w:r>
-        <w:t xml:space="preserve">enhance the security of passwords that users </w:t>
-      </w:r>
-      <w:r>
-        <w:t>provided</w:t>
-      </w:r>
-      <w:r>
-        <w:t xml:space="preserve"> in </w:t>
-      </w:r>
-      <w:r>
-        <w:t>a convenient and secure way.</w:t>
+        <w:t xml:space="preserve">Step 5 – </w:t>
+      </w:r>
+      <w:r>
+        <w:t>How does the argon2-cffi package handle salt?</w:t>
+      </w:r>
+    </w:p>
+    <w:p>
+      <w:r>
+        <w:rPr>
+          <w:rFonts w:hint="eastAsia"/>
+        </w:rPr>
+        <w:t xml:space="preserve">When </w:t>
+      </w:r>
+      <w:r>
+        <w:rPr>
+          <w:rFonts w:hint="eastAsia"/>
+        </w:rPr>
+        <w:t xml:space="preserve">we hash a password with </w:t>
+      </w:r>
+      <w:r>
+        <w:t>‘</w:t>
+      </w:r>
+      <w:r>
+        <w:rPr>
+          <w:rFonts w:hint="eastAsia"/>
+        </w:rPr>
+        <w:t>argon2-cffi</w:t>
+      </w:r>
+      <w:r>
+        <w:t>’</w:t>
+      </w:r>
+      <w:r>
+        <w:rPr>
+          <w:rFonts w:hint="eastAsia"/>
+        </w:rPr>
+        <w:t>, it automatically creates a unique salt.</w:t>
+      </w:r>
+    </w:p>
+    <w:p>
+      <w:r>
+        <w:rPr>
+          <w:rFonts w:hint="eastAsia"/>
+        </w:rPr>
+        <w:t>Then, the salt is combined with the password and included in the resulting hash string.</w:t>
+      </w:r>
+    </w:p>
+    <w:p>
+      <w:pPr>
+        <w:rPr>
+          <w:rFonts w:hint="eastAsia"/>
+        </w:rPr>
+      </w:pPr>
+      <w:r>
+        <w:rPr>
+          <w:rFonts w:hint="eastAsia"/>
+        </w:rPr>
+        <w:t>This salt is stored within the hash str</w:t>
+      </w:r>
+      <w:r>
+        <w:rPr>
+          <w:rFonts w:hint="eastAsia"/>
+        </w:rPr>
+        <w:t>ing in the database, so we don</w:t>
+      </w:r>
+      <w:r>
+        <w:t>’</w:t>
+      </w:r>
+      <w:r>
+        <w:rPr>
+          <w:rFonts w:hint="eastAsia"/>
+        </w:rPr>
+        <w:t>t need to manage it separately.</w:t>
+      </w:r>
+      <w:r>
+        <w:rPr>
+          <w:rFonts w:hint="eastAsia"/>
+        </w:rPr>
+        <w:t xml:space="preserve"> During password verification, the package extracts the salt from the stored hash</w:t>
+      </w:r>
+      <w:r>
+        <w:rPr>
+          <w:rFonts w:hint="eastAsia"/>
+        </w:rPr>
+        <w:t>, combines it with the provided password, and compares the result to the stored hash.</w:t>
       </w:r>
     </w:p>
     <w:sectPr>
@@ -436,7 +920,7 @@
 </file>
 
 <file path=word/endnotes.xml><?xml version="1.0" encoding="utf-8"?>
-<w:endnotes xmlns:wpc="http://schemas.microsoft.com/office/word/2010/wordprocessingCanvas" xmlns:cx="http://schemas.microsoft.com/office/drawing/2014/chartex" xmlns:cx1="http://schemas.microsoft.com/office/drawing/2015/9/8/chartex" xmlns:cx2="http://schemas.microsoft.com/office/drawing/2015/10/21/chartex" xmlns:cx3="http://schemas.microsoft.com/office/drawing/2016/5/9/chartex" xmlns:cx4="http://schemas.microsoft.com/office/drawing/2016/5/10/chartex" xmlns:cx5="http://schemas.microsoft.com/office/drawing/2016/5/11/chartex" xmlns:cx6="http://schemas.microsoft.com/office/drawing/2016/5/12/chartex" xmlns:cx7="http://schemas.microsoft.com/office/drawing/2016/5/13/chartex" xmlns:cx8="http://schemas.microsoft.com/office/drawing/2016/5/14/chartex" xmlns:mc="http://schemas.openxmlformats.org/markup-compatibility/2006" xmlns:aink="http://schemas.microsoft.com/office/drawing/2016/ink" xmlns:am3d="http://schemas.microsoft.com/office/drawing/2017/model3d" xmlns:o="urn:schemas-microsoft-com:office:office" xmlns:oel="http://schemas.microsoft.com/office/2019/extlst" xmlns:r="http://schemas.openxmlformats.org/officeDocument/2006/relationships" xmlns:m="http://schemas.openxmlformats.org/officeDocument/2006/math" xmlns:v="urn:schemas-microsoft-com:vml" xmlns:wp14="http://schemas.microsoft.com/office/word/2010/wordprocessingDrawing" xmlns:wp="http://schemas.openxmlformats.org/drawingml/2006/wordprocessingDrawing" xmlns:w10="urn:schemas-microsoft-com:office:word" xmlns:w="http://schemas.openxmlformats.org/wordprocessingml/2006/main" xmlns:w14="http://schemas.microsoft.com/office/word/2010/wordml" xmlns:w15="http://schemas.microsoft.com/office/word/2012/wordml" xmlns:w16cex="http://schemas.microsoft.com/office/word/2018/wordml/cex" xmlns:w16cid="http://schemas.microsoft.com/office/word/2016/wordml/cid" xmlns:w16="http://schemas.microsoft.com/office/word/2018/wordml" xmlns:w16sdtdh="http://schemas.microsoft.com/office/word/2020/wordml/sdtdatahash" xmlns:w16se="http://schemas.microsoft.com/office/word/2015/wordml/symex" xmlns:wpg="http://schemas.microsoft.com/office/word/2010/wordprocessingGroup" xmlns:wpi="http://schemas.microsoft.com/office/word/2010/wordprocessingInk" xmlns:wne="http://schemas.microsoft.com/office/word/2006/wordml" xmlns:wps="http://schemas.microsoft.com/office/word/2010/wordprocessingShape" mc:Ignorable="w14 w15 w16se w16cid w16 w16cex w16sdtdh wp14">
+<w:endnotes xmlns:wpc="http://schemas.microsoft.com/office/word/2010/wordprocessingCanvas" xmlns:cx="http://schemas.microsoft.com/office/drawing/2014/chartex" xmlns:cx1="http://schemas.microsoft.com/office/drawing/2015/9/8/chartex" xmlns:cx2="http://schemas.microsoft.com/office/drawing/2015/10/21/chartex" xmlns:cx3="http://schemas.microsoft.com/office/drawing/2016/5/9/chartex" xmlns:cx4="http://schemas.microsoft.com/office/drawing/2016/5/10/chartex" xmlns:cx5="http://schemas.microsoft.com/office/drawing/2016/5/11/chartex" xmlns:cx6="http://schemas.microsoft.com/office/drawing/2016/5/12/chartex" xmlns:cx7="http://schemas.microsoft.com/office/drawing/2016/5/13/chartex" xmlns:cx8="http://schemas.microsoft.com/office/drawing/2016/5/14/chartex" xmlns:mc="http://schemas.openxmlformats.org/markup-compatibility/2006" xmlns:aink="http://schemas.microsoft.com/office/drawing/2016/ink" xmlns:am3d="http://schemas.microsoft.com/office/drawing/2017/model3d" xmlns:o="urn:schemas-microsoft-com:office:office" xmlns:oel="http://schemas.microsoft.com/office/2019/extlst" xmlns:r="http://schemas.openxmlformats.org/officeDocument/2006/relationships" xmlns:m="http://schemas.openxmlformats.org/officeDocument/2006/math" xmlns:v="urn:schemas-microsoft-com:vml" xmlns:wp14="http://schemas.microsoft.com/office/word/2010/wordprocessingDrawing" xmlns:wp="http://schemas.openxmlformats.org/drawingml/2006/wordprocessingDrawing" xmlns:w10="urn:schemas-microsoft-com:office:word" xmlns:w="http://schemas.openxmlformats.org/wordprocessingml/2006/main" xmlns:w14="http://schemas.microsoft.com/office/word/2010/wordml" xmlns:w15="http://schemas.microsoft.com/office/word/2012/wordml" xmlns:w16cex="http://schemas.microsoft.com/office/word/2018/wordml/cex" xmlns:w16cid="http://schemas.microsoft.com/office/word/2016/wordml/cid" xmlns:w16="http://schemas.microsoft.com/office/word/2018/wordml" xmlns:w16du="http://schemas.microsoft.com/office/word/2023/wordml/word16du" xmlns:w16sdtdh="http://schemas.microsoft.com/office/word/2020/wordml/sdtdatahash" xmlns:w16se="http://schemas.microsoft.com/office/word/2015/wordml/symex" xmlns:wpg="http://schemas.microsoft.com/office/word/2010/wordprocessingGroup" xmlns:wpi="http://schemas.microsoft.com/office/word/2010/wordprocessingInk" xmlns:wne="http://schemas.microsoft.com/office/word/2006/wordml" xmlns:wps="http://schemas.microsoft.com/office/word/2010/wordprocessingShape" mc:Ignorable="w14 w15 w16se w16cid w16 w16cex w16sdtdh w16du wp14">
   <w:endnote w:type="separator" w:id="-1">
     <w:p>
       <w:pPr>
@@ -461,7 +945,7 @@
 </file>
 
 <file path=word/footnotes.xml><?xml version="1.0" encoding="utf-8"?>
-<w:footnotes xmlns:wpc="http://schemas.microsoft.com/office/word/2010/wordprocessingCanvas" xmlns:cx="http://schemas.microsoft.com/office/drawing/2014/chartex" xmlns:cx1="http://schemas.microsoft.com/office/drawing/2015/9/8/chartex" xmlns:cx2="http://schemas.microsoft.com/office/drawing/2015/10/21/chartex" xmlns:cx3="http://schemas.microsoft.com/office/drawing/2016/5/9/chartex" xmlns:cx4="http://schemas.microsoft.com/office/drawing/2016/5/10/chartex" xmlns:cx5="http://schemas.microsoft.com/office/drawing/2016/5/11/chartex" xmlns:cx6="http://schemas.microsoft.com/office/drawing/2016/5/12/chartex" xmlns:cx7="http://schemas.microsoft.com/office/drawing/2016/5/13/chartex" xmlns:cx8="http://schemas.microsoft.com/office/drawing/2016/5/14/chartex" xmlns:mc="http://schemas.openxmlformats.org/markup-compatibility/2006" xmlns:aink="http://schemas.microsoft.com/office/drawing/2016/ink" xmlns:am3d="http://schemas.microsoft.com/office/drawing/2017/model3d" xmlns:o="urn:schemas-microsoft-com:office:office" xmlns:oel="http://schemas.microsoft.com/office/2019/extlst" xmlns:r="http://schemas.openxmlformats.org/officeDocument/2006/relationships" xmlns:m="http://schemas.openxmlformats.org/officeDocument/2006/math" xmlns:v="urn:schemas-microsoft-com:vml" xmlns:wp14="http://schemas.microsoft.com/office/word/2010/wordprocessingDrawing" xmlns:wp="http://schemas.openxmlformats.org/drawingml/2006/wordprocessingDrawing" xmlns:w10="urn:schemas-microsoft-com:office:word" xmlns:w="http://schemas.openxmlformats.org/wordprocessingml/2006/main" xmlns:w14="http://schemas.microsoft.com/office/word/2010/wordml" xmlns:w15="http://schemas.microsoft.com/office/word/2012/wordml" xmlns:w16cex="http://schemas.microsoft.com/office/word/2018/wordml/cex" xmlns:w16cid="http://schemas.microsoft.com/office/word/2016/wordml/cid" xmlns:w16="http://schemas.microsoft.com/office/word/2018/wordml" xmlns:w16sdtdh="http://schemas.microsoft.com/office/word/2020/wordml/sdtdatahash" xmlns:w16se="http://schemas.microsoft.com/office/word/2015/wordml/symex" xmlns:wpg="http://schemas.microsoft.com/office/word/2010/wordprocessingGroup" xmlns:wpi="http://schemas.microsoft.com/office/word/2010/wordprocessingInk" xmlns:wne="http://schemas.microsoft.com/office/word/2006/wordml" xmlns:wps="http://schemas.microsoft.com/office/word/2010/wordprocessingShape" mc:Ignorable="w14 w15 w16se w16cid w16 w16cex w16sdtdh wp14">
+<w:footnotes xmlns:wpc="http://schemas.microsoft.com/office/word/2010/wordprocessingCanvas" xmlns:cx="http://schemas.microsoft.com/office/drawing/2014/chartex" xmlns:cx1="http://schemas.microsoft.com/office/drawing/2015/9/8/chartex" xmlns:cx2="http://schemas.microsoft.com/office/drawing/2015/10/21/chartex" xmlns:cx3="http://schemas.microsoft.com/office/drawing/2016/5/9/chartex" xmlns:cx4="http://schemas.microsoft.com/office/drawing/2016/5/10/chartex" xmlns:cx5="http://schemas.microsoft.com/office/drawing/2016/5/11/chartex" xmlns:cx6="http://schemas.microsoft.com/office/drawing/2016/5/12/chartex" xmlns:cx7="http://schemas.microsoft.com/office/drawing/2016/5/13/chartex" xmlns:cx8="http://schemas.microsoft.com/office/drawing/2016/5/14/chartex" xmlns:mc="http://schemas.openxmlformats.org/markup-compatibility/2006" xmlns:aink="http://schemas.microsoft.com/office/drawing/2016/ink" xmlns:am3d="http://schemas.microsoft.com/office/drawing/2017/model3d" xmlns:o="urn:schemas-microsoft-com:office:office" xmlns:oel="http://schemas.microsoft.com/office/2019/extlst" xmlns:r="http://schemas.openxmlformats.org/officeDocument/2006/relationships" xmlns:m="http://schemas.openxmlformats.org/officeDocument/2006/math" xmlns:v="urn:schemas-microsoft-com:vml" xmlns:wp14="http://schemas.microsoft.com/office/word/2010/wordprocessingDrawing" xmlns:wp="http://schemas.openxmlformats.org/drawingml/2006/wordprocessingDrawing" xmlns:w10="urn:schemas-microsoft-com:office:word" xmlns:w="http://schemas.openxmlformats.org/wordprocessingml/2006/main" xmlns:w14="http://schemas.microsoft.com/office/word/2010/wordml" xmlns:w15="http://schemas.microsoft.com/office/word/2012/wordml" xmlns:w16cex="http://schemas.microsoft.com/office/word/2018/wordml/cex" xmlns:w16cid="http://schemas.microsoft.com/office/word/2016/wordml/cid" xmlns:w16="http://schemas.microsoft.com/office/word/2018/wordml" xmlns:w16du="http://schemas.microsoft.com/office/word/2023/wordml/word16du" xmlns:w16sdtdh="http://schemas.microsoft.com/office/word/2020/wordml/sdtdatahash" xmlns:w16se="http://schemas.microsoft.com/office/word/2015/wordml/symex" xmlns:wpg="http://schemas.microsoft.com/office/word/2010/wordprocessingGroup" xmlns:wpi="http://schemas.microsoft.com/office/word/2010/wordprocessingInk" xmlns:wne="http://schemas.microsoft.com/office/word/2006/wordml" xmlns:wps="http://schemas.microsoft.com/office/word/2010/wordprocessingShape" mc:Ignorable="w14 w15 w16se w16cid w16 w16cex w16sdtdh w16du wp14">
   <w:footnote w:type="separator" w:id="-1">
     <w:p>
       <w:pPr>
@@ -486,8 +970,157 @@
 </file>
 
 <file path=word/numbering.xml><?xml version="1.0" encoding="utf-8"?>
-<w:numbering xmlns:wpc="http://schemas.microsoft.com/office/word/2010/wordprocessingCanvas" xmlns:cx="http://schemas.microsoft.com/office/drawing/2014/chartex" xmlns:cx1="http://schemas.microsoft.com/office/drawing/2015/9/8/chartex" xmlns:cx2="http://schemas.microsoft.com/office/drawing/2015/10/21/chartex" xmlns:cx3="http://schemas.microsoft.com/office/drawing/2016/5/9/chartex" xmlns:cx4="http://schemas.microsoft.com/office/drawing/2016/5/10/chartex" xmlns:cx5="http://schemas.microsoft.com/office/drawing/2016/5/11/chartex" xmlns:cx6="http://schemas.microsoft.com/office/drawing/2016/5/12/chartex" xmlns:cx7="http://schemas.microsoft.com/office/drawing/2016/5/13/chartex" xmlns:cx8="http://schemas.microsoft.com/office/drawing/2016/5/14/chartex" xmlns:mc="http://schemas.openxmlformats.org/markup-compatibility/2006" xmlns:aink="http://schemas.microsoft.com/office/drawing/2016/ink" xmlns:am3d="http://schemas.microsoft.com/office/drawing/2017/model3d" xmlns:o="urn:schemas-microsoft-com:office:office" xmlns:oel="http://schemas.microsoft.com/office/2019/extlst" xmlns:r="http://schemas.openxmlformats.org/officeDocument/2006/relationships" xmlns:m="http://schemas.openxmlformats.org/officeDocument/2006/math" xmlns:v="urn:schemas-microsoft-com:vml" xmlns:wp14="http://schemas.microsoft.com/office/word/2010/wordprocessingDrawing" xmlns:wp="http://schemas.openxmlformats.org/drawingml/2006/wordprocessingDrawing" xmlns:w10="urn:schemas-microsoft-com:office:word" xmlns:w="http://schemas.openxmlformats.org/wordprocessingml/2006/main" xmlns:w14="http://schemas.microsoft.com/office/word/2010/wordml" xmlns:w15="http://schemas.microsoft.com/office/word/2012/wordml" xmlns:w16cex="http://schemas.microsoft.com/office/word/2018/wordml/cex" xmlns:w16cid="http://schemas.microsoft.com/office/word/2016/wordml/cid" xmlns:w16="http://schemas.microsoft.com/office/word/2018/wordml" xmlns:w16sdtdh="http://schemas.microsoft.com/office/word/2020/wordml/sdtdatahash" xmlns:w16se="http://schemas.microsoft.com/office/word/2015/wordml/symex" xmlns:wpg="http://schemas.microsoft.com/office/word/2010/wordprocessingGroup" xmlns:wpi="http://schemas.microsoft.com/office/word/2010/wordprocessingInk" xmlns:wne="http://schemas.microsoft.com/office/word/2006/wordml" xmlns:wps="http://schemas.microsoft.com/office/word/2010/wordprocessingShape" mc:Ignorable="w14 w15 w16se w16cid w16 w16cex w16sdtdh wp14">
+<w:numbering xmlns:wpc="http://schemas.microsoft.com/office/word/2010/wordprocessingCanvas" xmlns:cx="http://schemas.microsoft.com/office/drawing/2014/chartex" xmlns:cx1="http://schemas.microsoft.com/office/drawing/2015/9/8/chartex" xmlns:cx2="http://schemas.microsoft.com/office/drawing/2015/10/21/chartex" xmlns:cx3="http://schemas.microsoft.com/office/drawing/2016/5/9/chartex" xmlns:cx4="http://schemas.microsoft.com/office/drawing/2016/5/10/chartex" xmlns:cx5="http://schemas.microsoft.com/office/drawing/2016/5/11/chartex" xmlns:cx6="http://schemas.microsoft.com/office/drawing/2016/5/12/chartex" xmlns:cx7="http://schemas.microsoft.com/office/drawing/2016/5/13/chartex" xmlns:cx8="http://schemas.microsoft.com/office/drawing/2016/5/14/chartex" xmlns:mc="http://schemas.openxmlformats.org/markup-compatibility/2006" xmlns:aink="http://schemas.microsoft.com/office/drawing/2016/ink" xmlns:am3d="http://schemas.microsoft.com/office/drawing/2017/model3d" xmlns:o="urn:schemas-microsoft-com:office:office" xmlns:oel="http://schemas.microsoft.com/office/2019/extlst" xmlns:r="http://schemas.openxmlformats.org/officeDocument/2006/relationships" xmlns:m="http://schemas.openxmlformats.org/officeDocument/2006/math" xmlns:v="urn:schemas-microsoft-com:vml" xmlns:wp14="http://schemas.microsoft.com/office/word/2010/wordprocessingDrawing" xmlns:wp="http://schemas.openxmlformats.org/drawingml/2006/wordprocessingDrawing" xmlns:w10="urn:schemas-microsoft-com:office:word" xmlns:w="http://schemas.openxmlformats.org/wordprocessingml/2006/main" xmlns:w14="http://schemas.microsoft.com/office/word/2010/wordml" xmlns:w15="http://schemas.microsoft.com/office/word/2012/wordml" xmlns:w16cex="http://schemas.microsoft.com/office/word/2018/wordml/cex" xmlns:w16cid="http://schemas.microsoft.com/office/word/2016/wordml/cid" xmlns:w16="http://schemas.microsoft.com/office/word/2018/wordml" xmlns:w16du="http://schemas.microsoft.com/office/word/2023/wordml/word16du" xmlns:w16sdtdh="http://schemas.microsoft.com/office/word/2020/wordml/sdtdatahash" xmlns:w16se="http://schemas.microsoft.com/office/word/2015/wordml/symex" xmlns:wpg="http://schemas.microsoft.com/office/word/2010/wordprocessingGroup" xmlns:wpi="http://schemas.microsoft.com/office/word/2010/wordprocessingInk" xmlns:wne="http://schemas.microsoft.com/office/word/2006/wordml" xmlns:wps="http://schemas.microsoft.com/office/word/2010/wordprocessingShape" mc:Ignorable="w14 w15 w16se w16cid w16 w16cex w16sdtdh w16du wp14">
   <w:abstractNum w:abstractNumId="0" w15:restartNumberingAfterBreak="0">
+    <w:nsid w:val="0BCA071F"/>
+    <w:multiLevelType w:val="multilevel"/>
+    <w:tmpl w:val="C3AA028A"/>
+    <w:lvl w:ilvl="0">
+      <w:start w:val="1"/>
+      <w:numFmt w:val="bullet"/>
+      <w:lvlText w:val=""/>
+      <w:lvlJc w:val="left"/>
+      <w:pPr>
+        <w:tabs>
+          <w:tab w:val="num" w:pos="720"/>
+        </w:tabs>
+        <w:ind w:left="720" w:hanging="360"/>
+      </w:pPr>
+      <w:rPr>
+        <w:rFonts w:ascii="Symbol" w:hAnsi="Symbol" w:hint="default"/>
+        <w:sz w:val="20"/>
+      </w:rPr>
+    </w:lvl>
+    <w:lvl w:ilvl="1" w:tentative="1">
+      <w:start w:val="1"/>
+      <w:numFmt w:val="bullet"/>
+      <w:lvlText w:val="o"/>
+      <w:lvlJc w:val="left"/>
+      <w:pPr>
+        <w:tabs>
+          <w:tab w:val="num" w:pos="1440"/>
+        </w:tabs>
+        <w:ind w:left="1440" w:hanging="360"/>
+      </w:pPr>
+      <w:rPr>
+        <w:rFonts w:ascii="Courier New" w:hAnsi="Courier New" w:hint="default"/>
+        <w:sz w:val="20"/>
+      </w:rPr>
+    </w:lvl>
+    <w:lvl w:ilvl="2" w:tentative="1">
+      <w:start w:val="1"/>
+      <w:numFmt w:val="bullet"/>
+      <w:lvlText w:val=""/>
+      <w:lvlJc w:val="left"/>
+      <w:pPr>
+        <w:tabs>
+          <w:tab w:val="num" w:pos="2160"/>
+        </w:tabs>
+        <w:ind w:left="2160" w:hanging="360"/>
+      </w:pPr>
+      <w:rPr>
+        <w:rFonts w:ascii="Wingdings" w:hAnsi="Wingdings" w:hint="default"/>
+        <w:sz w:val="20"/>
+      </w:rPr>
+    </w:lvl>
+    <w:lvl w:ilvl="3" w:tentative="1">
+      <w:start w:val="1"/>
+      <w:numFmt w:val="bullet"/>
+      <w:lvlText w:val=""/>
+      <w:lvlJc w:val="left"/>
+      <w:pPr>
+        <w:tabs>
+          <w:tab w:val="num" w:pos="2880"/>
+        </w:tabs>
+        <w:ind w:left="2880" w:hanging="360"/>
+      </w:pPr>
+      <w:rPr>
+        <w:rFonts w:ascii="Wingdings" w:hAnsi="Wingdings" w:hint="default"/>
+        <w:sz w:val="20"/>
+      </w:rPr>
+    </w:lvl>
+    <w:lvl w:ilvl="4" w:tentative="1">
+      <w:start w:val="1"/>
+      <w:numFmt w:val="bullet"/>
+      <w:lvlText w:val=""/>
+      <w:lvlJc w:val="left"/>
+      <w:pPr>
+        <w:tabs>
+          <w:tab w:val="num" w:pos="3600"/>
+        </w:tabs>
+        <w:ind w:left="3600" w:hanging="360"/>
+      </w:pPr>
+      <w:rPr>
+        <w:rFonts w:ascii="Wingdings" w:hAnsi="Wingdings" w:hint="default"/>
+        <w:sz w:val="20"/>
+      </w:rPr>
+    </w:lvl>
+    <w:lvl w:ilvl="5" w:tentative="1">
+      <w:start w:val="1"/>
+      <w:numFmt w:val="bullet"/>
+      <w:lvlText w:val=""/>
+      <w:lvlJc w:val="left"/>
+      <w:pPr>
+        <w:tabs>
+          <w:tab w:val="num" w:pos="4320"/>
+        </w:tabs>
+        <w:ind w:left="4320" w:hanging="360"/>
+      </w:pPr>
+      <w:rPr>
+        <w:rFonts w:ascii="Wingdings" w:hAnsi="Wingdings" w:hint="default"/>
+        <w:sz w:val="20"/>
+      </w:rPr>
+    </w:lvl>
+    <w:lvl w:ilvl="6" w:tentative="1">
+      <w:start w:val="1"/>
+      <w:numFmt w:val="bullet"/>
+      <w:lvlText w:val=""/>
+      <w:lvlJc w:val="left"/>
+      <w:pPr>
+        <w:tabs>
+          <w:tab w:val="num" w:pos="5040"/>
+        </w:tabs>
+        <w:ind w:left="5040" w:hanging="360"/>
+      </w:pPr>
+      <w:rPr>
+        <w:rFonts w:ascii="Wingdings" w:hAnsi="Wingdings" w:hint="default"/>
+        <w:sz w:val="20"/>
+      </w:rPr>
+    </w:lvl>
+    <w:lvl w:ilvl="7" w:tentative="1">
+      <w:start w:val="1"/>
+      <w:numFmt w:val="bullet"/>
+      <w:lvlText w:val=""/>
+      <w:lvlJc w:val="left"/>
+      <w:pPr>
+        <w:tabs>
+          <w:tab w:val="num" w:pos="5760"/>
+        </w:tabs>
+        <w:ind w:left="5760" w:hanging="360"/>
+      </w:pPr>
+      <w:rPr>
+        <w:rFonts w:ascii="Wingdings" w:hAnsi="Wingdings" w:hint="default"/>
+        <w:sz w:val="20"/>
+      </w:rPr>
+    </w:lvl>
+    <w:lvl w:ilvl="8" w:tentative="1">
+      <w:start w:val="1"/>
+      <w:numFmt w:val="bullet"/>
+      <w:lvlText w:val=""/>
+      <w:lvlJc w:val="left"/>
+      <w:pPr>
+        <w:tabs>
+          <w:tab w:val="num" w:pos="6480"/>
+        </w:tabs>
+        <w:ind w:left="6480" w:hanging="360"/>
+      </w:pPr>
+      <w:rPr>
+        <w:rFonts w:ascii="Wingdings" w:hAnsi="Wingdings" w:hint="default"/>
+        <w:sz w:val="20"/>
+      </w:rPr>
+    </w:lvl>
+  </w:abstractNum>
+  <w:abstractNum w:abstractNumId="1" w15:restartNumberingAfterBreak="0">
     <w:nsid w:val="13C070C6"/>
     <w:multiLevelType w:val="hybridMultilevel"/>
     <w:tmpl w:val="FB2EAB66"/>
@@ -576,7 +1209,7 @@
       </w:pPr>
     </w:lvl>
   </w:abstractNum>
-  <w:abstractNum w:abstractNumId="1" w15:restartNumberingAfterBreak="0">
+  <w:abstractNum w:abstractNumId="2" w15:restartNumberingAfterBreak="0">
     <w:nsid w:val="23397B99"/>
     <w:multiLevelType w:val="hybridMultilevel"/>
     <w:tmpl w:val="E2E6481E"/>
@@ -665,7 +1298,901 @@
       </w:pPr>
     </w:lvl>
   </w:abstractNum>
-  <w:abstractNum w:abstractNumId="2" w15:restartNumberingAfterBreak="0">
+  <w:abstractNum w:abstractNumId="3" w15:restartNumberingAfterBreak="0">
+    <w:nsid w:val="30D8120B"/>
+    <w:multiLevelType w:val="multilevel"/>
+    <w:tmpl w:val="E0F2531E"/>
+    <w:lvl w:ilvl="0">
+      <w:start w:val="1"/>
+      <w:numFmt w:val="bullet"/>
+      <w:lvlText w:val=""/>
+      <w:lvlJc w:val="left"/>
+      <w:pPr>
+        <w:tabs>
+          <w:tab w:val="num" w:pos="720"/>
+        </w:tabs>
+        <w:ind w:left="720" w:hanging="360"/>
+      </w:pPr>
+      <w:rPr>
+        <w:rFonts w:ascii="Symbol" w:hAnsi="Symbol" w:hint="default"/>
+        <w:sz w:val="20"/>
+      </w:rPr>
+    </w:lvl>
+    <w:lvl w:ilvl="1" w:tentative="1">
+      <w:start w:val="1"/>
+      <w:numFmt w:val="bullet"/>
+      <w:lvlText w:val="o"/>
+      <w:lvlJc w:val="left"/>
+      <w:pPr>
+        <w:tabs>
+          <w:tab w:val="num" w:pos="1440"/>
+        </w:tabs>
+        <w:ind w:left="1440" w:hanging="360"/>
+      </w:pPr>
+      <w:rPr>
+        <w:rFonts w:ascii="Courier New" w:hAnsi="Courier New" w:hint="default"/>
+        <w:sz w:val="20"/>
+      </w:rPr>
+    </w:lvl>
+    <w:lvl w:ilvl="2" w:tentative="1">
+      <w:start w:val="1"/>
+      <w:numFmt w:val="bullet"/>
+      <w:lvlText w:val=""/>
+      <w:lvlJc w:val="left"/>
+      <w:pPr>
+        <w:tabs>
+          <w:tab w:val="num" w:pos="2160"/>
+        </w:tabs>
+        <w:ind w:left="2160" w:hanging="360"/>
+      </w:pPr>
+      <w:rPr>
+        <w:rFonts w:ascii="Wingdings" w:hAnsi="Wingdings" w:hint="default"/>
+        <w:sz w:val="20"/>
+      </w:rPr>
+    </w:lvl>
+    <w:lvl w:ilvl="3" w:tentative="1">
+      <w:start w:val="1"/>
+      <w:numFmt w:val="bullet"/>
+      <w:lvlText w:val=""/>
+      <w:lvlJc w:val="left"/>
+      <w:pPr>
+        <w:tabs>
+          <w:tab w:val="num" w:pos="2880"/>
+        </w:tabs>
+        <w:ind w:left="2880" w:hanging="360"/>
+      </w:pPr>
+      <w:rPr>
+        <w:rFonts w:ascii="Wingdings" w:hAnsi="Wingdings" w:hint="default"/>
+        <w:sz w:val="20"/>
+      </w:rPr>
+    </w:lvl>
+    <w:lvl w:ilvl="4" w:tentative="1">
+      <w:start w:val="1"/>
+      <w:numFmt w:val="bullet"/>
+      <w:lvlText w:val=""/>
+      <w:lvlJc w:val="left"/>
+      <w:pPr>
+        <w:tabs>
+          <w:tab w:val="num" w:pos="3600"/>
+        </w:tabs>
+        <w:ind w:left="3600" w:hanging="360"/>
+      </w:pPr>
+      <w:rPr>
+        <w:rFonts w:ascii="Wingdings" w:hAnsi="Wingdings" w:hint="default"/>
+        <w:sz w:val="20"/>
+      </w:rPr>
+    </w:lvl>
+    <w:lvl w:ilvl="5" w:tentative="1">
+      <w:start w:val="1"/>
+      <w:numFmt w:val="bullet"/>
+      <w:lvlText w:val=""/>
+      <w:lvlJc w:val="left"/>
+      <w:pPr>
+        <w:tabs>
+          <w:tab w:val="num" w:pos="4320"/>
+        </w:tabs>
+        <w:ind w:left="4320" w:hanging="360"/>
+      </w:pPr>
+      <w:rPr>
+        <w:rFonts w:ascii="Wingdings" w:hAnsi="Wingdings" w:hint="default"/>
+        <w:sz w:val="20"/>
+      </w:rPr>
+    </w:lvl>
+    <w:lvl w:ilvl="6" w:tentative="1">
+      <w:start w:val="1"/>
+      <w:numFmt w:val="bullet"/>
+      <w:lvlText w:val=""/>
+      <w:lvlJc w:val="left"/>
+      <w:pPr>
+        <w:tabs>
+          <w:tab w:val="num" w:pos="5040"/>
+        </w:tabs>
+        <w:ind w:left="5040" w:hanging="360"/>
+      </w:pPr>
+      <w:rPr>
+        <w:rFonts w:ascii="Wingdings" w:hAnsi="Wingdings" w:hint="default"/>
+        <w:sz w:val="20"/>
+      </w:rPr>
+    </w:lvl>
+    <w:lvl w:ilvl="7" w:tentative="1">
+      <w:start w:val="1"/>
+      <w:numFmt w:val="bullet"/>
+      <w:lvlText w:val=""/>
+      <w:lvlJc w:val="left"/>
+      <w:pPr>
+        <w:tabs>
+          <w:tab w:val="num" w:pos="5760"/>
+        </w:tabs>
+        <w:ind w:left="5760" w:hanging="360"/>
+      </w:pPr>
+      <w:rPr>
+        <w:rFonts w:ascii="Wingdings" w:hAnsi="Wingdings" w:hint="default"/>
+        <w:sz w:val="20"/>
+      </w:rPr>
+    </w:lvl>
+    <w:lvl w:ilvl="8" w:tentative="1">
+      <w:start w:val="1"/>
+      <w:numFmt w:val="bullet"/>
+      <w:lvlText w:val=""/>
+      <w:lvlJc w:val="left"/>
+      <w:pPr>
+        <w:tabs>
+          <w:tab w:val="num" w:pos="6480"/>
+        </w:tabs>
+        <w:ind w:left="6480" w:hanging="360"/>
+      </w:pPr>
+      <w:rPr>
+        <w:rFonts w:ascii="Wingdings" w:hAnsi="Wingdings" w:hint="default"/>
+        <w:sz w:val="20"/>
+      </w:rPr>
+    </w:lvl>
+  </w:abstractNum>
+  <w:abstractNum w:abstractNumId="4" w15:restartNumberingAfterBreak="0">
+    <w:nsid w:val="34682AA7"/>
+    <w:multiLevelType w:val="multilevel"/>
+    <w:tmpl w:val="28722B6A"/>
+    <w:lvl w:ilvl="0">
+      <w:start w:val="1"/>
+      <w:numFmt w:val="bullet"/>
+      <w:lvlText w:val=""/>
+      <w:lvlJc w:val="left"/>
+      <w:pPr>
+        <w:tabs>
+          <w:tab w:val="num" w:pos="720"/>
+        </w:tabs>
+        <w:ind w:left="720" w:hanging="360"/>
+      </w:pPr>
+      <w:rPr>
+        <w:rFonts w:ascii="Symbol" w:hAnsi="Symbol" w:hint="default"/>
+        <w:sz w:val="20"/>
+      </w:rPr>
+    </w:lvl>
+    <w:lvl w:ilvl="1" w:tentative="1">
+      <w:start w:val="1"/>
+      <w:numFmt w:val="bullet"/>
+      <w:lvlText w:val="o"/>
+      <w:lvlJc w:val="left"/>
+      <w:pPr>
+        <w:tabs>
+          <w:tab w:val="num" w:pos="1440"/>
+        </w:tabs>
+        <w:ind w:left="1440" w:hanging="360"/>
+      </w:pPr>
+      <w:rPr>
+        <w:rFonts w:ascii="Courier New" w:hAnsi="Courier New" w:hint="default"/>
+        <w:sz w:val="20"/>
+      </w:rPr>
+    </w:lvl>
+    <w:lvl w:ilvl="2" w:tentative="1">
+      <w:start w:val="1"/>
+      <w:numFmt w:val="bullet"/>
+      <w:lvlText w:val=""/>
+      <w:lvlJc w:val="left"/>
+      <w:pPr>
+        <w:tabs>
+          <w:tab w:val="num" w:pos="2160"/>
+        </w:tabs>
+        <w:ind w:left="2160" w:hanging="360"/>
+      </w:pPr>
+      <w:rPr>
+        <w:rFonts w:ascii="Wingdings" w:hAnsi="Wingdings" w:hint="default"/>
+        <w:sz w:val="20"/>
+      </w:rPr>
+    </w:lvl>
+    <w:lvl w:ilvl="3" w:tentative="1">
+      <w:start w:val="1"/>
+      <w:numFmt w:val="bullet"/>
+      <w:lvlText w:val=""/>
+      <w:lvlJc w:val="left"/>
+      <w:pPr>
+        <w:tabs>
+          <w:tab w:val="num" w:pos="2880"/>
+        </w:tabs>
+        <w:ind w:left="2880" w:hanging="360"/>
+      </w:pPr>
+      <w:rPr>
+        <w:rFonts w:ascii="Wingdings" w:hAnsi="Wingdings" w:hint="default"/>
+        <w:sz w:val="20"/>
+      </w:rPr>
+    </w:lvl>
+    <w:lvl w:ilvl="4" w:tentative="1">
+      <w:start w:val="1"/>
+      <w:numFmt w:val="bullet"/>
+      <w:lvlText w:val=""/>
+      <w:lvlJc w:val="left"/>
+      <w:pPr>
+        <w:tabs>
+          <w:tab w:val="num" w:pos="3600"/>
+        </w:tabs>
+        <w:ind w:left="3600" w:hanging="360"/>
+      </w:pPr>
+      <w:rPr>
+        <w:rFonts w:ascii="Wingdings" w:hAnsi="Wingdings" w:hint="default"/>
+        <w:sz w:val="20"/>
+      </w:rPr>
+    </w:lvl>
+    <w:lvl w:ilvl="5" w:tentative="1">
+      <w:start w:val="1"/>
+      <w:numFmt w:val="bullet"/>
+      <w:lvlText w:val=""/>
+      <w:lvlJc w:val="left"/>
+      <w:pPr>
+        <w:tabs>
+          <w:tab w:val="num" w:pos="4320"/>
+        </w:tabs>
+        <w:ind w:left="4320" w:hanging="360"/>
+      </w:pPr>
+      <w:rPr>
+        <w:rFonts w:ascii="Wingdings" w:hAnsi="Wingdings" w:hint="default"/>
+        <w:sz w:val="20"/>
+      </w:rPr>
+    </w:lvl>
+    <w:lvl w:ilvl="6" w:tentative="1">
+      <w:start w:val="1"/>
+      <w:numFmt w:val="bullet"/>
+      <w:lvlText w:val=""/>
+      <w:lvlJc w:val="left"/>
+      <w:pPr>
+        <w:tabs>
+          <w:tab w:val="num" w:pos="5040"/>
+        </w:tabs>
+        <w:ind w:left="5040" w:hanging="360"/>
+      </w:pPr>
+      <w:rPr>
+        <w:rFonts w:ascii="Wingdings" w:hAnsi="Wingdings" w:hint="default"/>
+        <w:sz w:val="20"/>
+      </w:rPr>
+    </w:lvl>
+    <w:lvl w:ilvl="7" w:tentative="1">
+      <w:start w:val="1"/>
+      <w:numFmt w:val="bullet"/>
+      <w:lvlText w:val=""/>
+      <w:lvlJc w:val="left"/>
+      <w:pPr>
+        <w:tabs>
+          <w:tab w:val="num" w:pos="5760"/>
+        </w:tabs>
+        <w:ind w:left="5760" w:hanging="360"/>
+      </w:pPr>
+      <w:rPr>
+        <w:rFonts w:ascii="Wingdings" w:hAnsi="Wingdings" w:hint="default"/>
+        <w:sz w:val="20"/>
+      </w:rPr>
+    </w:lvl>
+    <w:lvl w:ilvl="8" w:tentative="1">
+      <w:start w:val="1"/>
+      <w:numFmt w:val="bullet"/>
+      <w:lvlText w:val=""/>
+      <w:lvlJc w:val="left"/>
+      <w:pPr>
+        <w:tabs>
+          <w:tab w:val="num" w:pos="6480"/>
+        </w:tabs>
+        <w:ind w:left="6480" w:hanging="360"/>
+      </w:pPr>
+      <w:rPr>
+        <w:rFonts w:ascii="Wingdings" w:hAnsi="Wingdings" w:hint="default"/>
+        <w:sz w:val="20"/>
+      </w:rPr>
+    </w:lvl>
+  </w:abstractNum>
+  <w:abstractNum w:abstractNumId="5" w15:restartNumberingAfterBreak="0">
+    <w:nsid w:val="37BD071F"/>
+    <w:multiLevelType w:val="multilevel"/>
+    <w:tmpl w:val="DBDAB7CA"/>
+    <w:lvl w:ilvl="0">
+      <w:start w:val="1"/>
+      <w:numFmt w:val="bullet"/>
+      <w:lvlText w:val=""/>
+      <w:lvlJc w:val="left"/>
+      <w:pPr>
+        <w:tabs>
+          <w:tab w:val="num" w:pos="720"/>
+        </w:tabs>
+        <w:ind w:left="720" w:hanging="360"/>
+      </w:pPr>
+      <w:rPr>
+        <w:rFonts w:ascii="Symbol" w:hAnsi="Symbol" w:hint="default"/>
+        <w:sz w:val="20"/>
+      </w:rPr>
+    </w:lvl>
+    <w:lvl w:ilvl="1" w:tentative="1">
+      <w:start w:val="1"/>
+      <w:numFmt w:val="bullet"/>
+      <w:lvlText w:val="o"/>
+      <w:lvlJc w:val="left"/>
+      <w:pPr>
+        <w:tabs>
+          <w:tab w:val="num" w:pos="1440"/>
+        </w:tabs>
+        <w:ind w:left="1440" w:hanging="360"/>
+      </w:pPr>
+      <w:rPr>
+        <w:rFonts w:ascii="Courier New" w:hAnsi="Courier New" w:hint="default"/>
+        <w:sz w:val="20"/>
+      </w:rPr>
+    </w:lvl>
+    <w:lvl w:ilvl="2" w:tentative="1">
+      <w:start w:val="1"/>
+      <w:numFmt w:val="bullet"/>
+      <w:lvlText w:val=""/>
+      <w:lvlJc w:val="left"/>
+      <w:pPr>
+        <w:tabs>
+          <w:tab w:val="num" w:pos="2160"/>
+        </w:tabs>
+        <w:ind w:left="2160" w:hanging="360"/>
+      </w:pPr>
+      <w:rPr>
+        <w:rFonts w:ascii="Wingdings" w:hAnsi="Wingdings" w:hint="default"/>
+        <w:sz w:val="20"/>
+      </w:rPr>
+    </w:lvl>
+    <w:lvl w:ilvl="3" w:tentative="1">
+      <w:start w:val="1"/>
+      <w:numFmt w:val="bullet"/>
+      <w:lvlText w:val=""/>
+      <w:lvlJc w:val="left"/>
+      <w:pPr>
+        <w:tabs>
+          <w:tab w:val="num" w:pos="2880"/>
+        </w:tabs>
+        <w:ind w:left="2880" w:hanging="360"/>
+      </w:pPr>
+      <w:rPr>
+        <w:rFonts w:ascii="Wingdings" w:hAnsi="Wingdings" w:hint="default"/>
+        <w:sz w:val="20"/>
+      </w:rPr>
+    </w:lvl>
+    <w:lvl w:ilvl="4" w:tentative="1">
+      <w:start w:val="1"/>
+      <w:numFmt w:val="bullet"/>
+      <w:lvlText w:val=""/>
+      <w:lvlJc w:val="left"/>
+      <w:pPr>
+        <w:tabs>
+          <w:tab w:val="num" w:pos="3600"/>
+        </w:tabs>
+        <w:ind w:left="3600" w:hanging="360"/>
+      </w:pPr>
+      <w:rPr>
+        <w:rFonts w:ascii="Wingdings" w:hAnsi="Wingdings" w:hint="default"/>
+        <w:sz w:val="20"/>
+      </w:rPr>
+    </w:lvl>
+    <w:lvl w:ilvl="5" w:tentative="1">
+      <w:start w:val="1"/>
+      <w:numFmt w:val="bullet"/>
+      <w:lvlText w:val=""/>
+      <w:lvlJc w:val="left"/>
+      <w:pPr>
+        <w:tabs>
+          <w:tab w:val="num" w:pos="4320"/>
+        </w:tabs>
+        <w:ind w:left="4320" w:hanging="360"/>
+      </w:pPr>
+      <w:rPr>
+        <w:rFonts w:ascii="Wingdings" w:hAnsi="Wingdings" w:hint="default"/>
+        <w:sz w:val="20"/>
+      </w:rPr>
+    </w:lvl>
+    <w:lvl w:ilvl="6" w:tentative="1">
+      <w:start w:val="1"/>
+      <w:numFmt w:val="bullet"/>
+      <w:lvlText w:val=""/>
+      <w:lvlJc w:val="left"/>
+      <w:pPr>
+        <w:tabs>
+          <w:tab w:val="num" w:pos="5040"/>
+        </w:tabs>
+        <w:ind w:left="5040" w:hanging="360"/>
+      </w:pPr>
+      <w:rPr>
+        <w:rFonts w:ascii="Wingdings" w:hAnsi="Wingdings" w:hint="default"/>
+        <w:sz w:val="20"/>
+      </w:rPr>
+    </w:lvl>
+    <w:lvl w:ilvl="7" w:tentative="1">
+      <w:start w:val="1"/>
+      <w:numFmt w:val="bullet"/>
+      <w:lvlText w:val=""/>
+      <w:lvlJc w:val="left"/>
+      <w:pPr>
+        <w:tabs>
+          <w:tab w:val="num" w:pos="5760"/>
+        </w:tabs>
+        <w:ind w:left="5760" w:hanging="360"/>
+      </w:pPr>
+      <w:rPr>
+        <w:rFonts w:ascii="Wingdings" w:hAnsi="Wingdings" w:hint="default"/>
+        <w:sz w:val="20"/>
+      </w:rPr>
+    </w:lvl>
+    <w:lvl w:ilvl="8" w:tentative="1">
+      <w:start w:val="1"/>
+      <w:numFmt w:val="bullet"/>
+      <w:lvlText w:val=""/>
+      <w:lvlJc w:val="left"/>
+      <w:pPr>
+        <w:tabs>
+          <w:tab w:val="num" w:pos="6480"/>
+        </w:tabs>
+        <w:ind w:left="6480" w:hanging="360"/>
+      </w:pPr>
+      <w:rPr>
+        <w:rFonts w:ascii="Wingdings" w:hAnsi="Wingdings" w:hint="default"/>
+        <w:sz w:val="20"/>
+      </w:rPr>
+    </w:lvl>
+  </w:abstractNum>
+  <w:abstractNum w:abstractNumId="6" w15:restartNumberingAfterBreak="0">
+    <w:nsid w:val="3BD81A98"/>
+    <w:multiLevelType w:val="multilevel"/>
+    <w:tmpl w:val="E8525930"/>
+    <w:lvl w:ilvl="0">
+      <w:start w:val="1"/>
+      <w:numFmt w:val="bullet"/>
+      <w:lvlText w:val=""/>
+      <w:lvlJc w:val="left"/>
+      <w:pPr>
+        <w:tabs>
+          <w:tab w:val="num" w:pos="720"/>
+        </w:tabs>
+        <w:ind w:left="720" w:hanging="360"/>
+      </w:pPr>
+      <w:rPr>
+        <w:rFonts w:ascii="Symbol" w:hAnsi="Symbol" w:hint="default"/>
+        <w:sz w:val="20"/>
+      </w:rPr>
+    </w:lvl>
+    <w:lvl w:ilvl="1" w:tentative="1">
+      <w:start w:val="1"/>
+      <w:numFmt w:val="bullet"/>
+      <w:lvlText w:val="o"/>
+      <w:lvlJc w:val="left"/>
+      <w:pPr>
+        <w:tabs>
+          <w:tab w:val="num" w:pos="1440"/>
+        </w:tabs>
+        <w:ind w:left="1440" w:hanging="360"/>
+      </w:pPr>
+      <w:rPr>
+        <w:rFonts w:ascii="Courier New" w:hAnsi="Courier New" w:hint="default"/>
+        <w:sz w:val="20"/>
+      </w:rPr>
+    </w:lvl>
+    <w:lvl w:ilvl="2" w:tentative="1">
+      <w:start w:val="1"/>
+      <w:numFmt w:val="bullet"/>
+      <w:lvlText w:val=""/>
+      <w:lvlJc w:val="left"/>
+      <w:pPr>
+        <w:tabs>
+          <w:tab w:val="num" w:pos="2160"/>
+        </w:tabs>
+        <w:ind w:left="2160" w:hanging="360"/>
+      </w:pPr>
+      <w:rPr>
+        <w:rFonts w:ascii="Wingdings" w:hAnsi="Wingdings" w:hint="default"/>
+        <w:sz w:val="20"/>
+      </w:rPr>
+    </w:lvl>
+    <w:lvl w:ilvl="3" w:tentative="1">
+      <w:start w:val="1"/>
+      <w:numFmt w:val="bullet"/>
+      <w:lvlText w:val=""/>
+      <w:lvlJc w:val="left"/>
+      <w:pPr>
+        <w:tabs>
+          <w:tab w:val="num" w:pos="2880"/>
+        </w:tabs>
+        <w:ind w:left="2880" w:hanging="360"/>
+      </w:pPr>
+      <w:rPr>
+        <w:rFonts w:ascii="Wingdings" w:hAnsi="Wingdings" w:hint="default"/>
+        <w:sz w:val="20"/>
+      </w:rPr>
+    </w:lvl>
+    <w:lvl w:ilvl="4" w:tentative="1">
+      <w:start w:val="1"/>
+      <w:numFmt w:val="bullet"/>
+      <w:lvlText w:val=""/>
+      <w:lvlJc w:val="left"/>
+      <w:pPr>
+        <w:tabs>
+          <w:tab w:val="num" w:pos="3600"/>
+        </w:tabs>
+        <w:ind w:left="3600" w:hanging="360"/>
+      </w:pPr>
+      <w:rPr>
+        <w:rFonts w:ascii="Wingdings" w:hAnsi="Wingdings" w:hint="default"/>
+        <w:sz w:val="20"/>
+      </w:rPr>
+    </w:lvl>
+    <w:lvl w:ilvl="5" w:tentative="1">
+      <w:start w:val="1"/>
+      <w:numFmt w:val="bullet"/>
+      <w:lvlText w:val=""/>
+      <w:lvlJc w:val="left"/>
+      <w:pPr>
+        <w:tabs>
+          <w:tab w:val="num" w:pos="4320"/>
+        </w:tabs>
+        <w:ind w:left="4320" w:hanging="360"/>
+      </w:pPr>
+      <w:rPr>
+        <w:rFonts w:ascii="Wingdings" w:hAnsi="Wingdings" w:hint="default"/>
+        <w:sz w:val="20"/>
+      </w:rPr>
+    </w:lvl>
+    <w:lvl w:ilvl="6" w:tentative="1">
+      <w:start w:val="1"/>
+      <w:numFmt w:val="bullet"/>
+      <w:lvlText w:val=""/>
+      <w:lvlJc w:val="left"/>
+      <w:pPr>
+        <w:tabs>
+          <w:tab w:val="num" w:pos="5040"/>
+        </w:tabs>
+        <w:ind w:left="5040" w:hanging="360"/>
+      </w:pPr>
+      <w:rPr>
+        <w:rFonts w:ascii="Wingdings" w:hAnsi="Wingdings" w:hint="default"/>
+        <w:sz w:val="20"/>
+      </w:rPr>
+    </w:lvl>
+    <w:lvl w:ilvl="7" w:tentative="1">
+      <w:start w:val="1"/>
+      <w:numFmt w:val="bullet"/>
+      <w:lvlText w:val=""/>
+      <w:lvlJc w:val="left"/>
+      <w:pPr>
+        <w:tabs>
+          <w:tab w:val="num" w:pos="5760"/>
+        </w:tabs>
+        <w:ind w:left="5760" w:hanging="360"/>
+      </w:pPr>
+      <w:rPr>
+        <w:rFonts w:ascii="Wingdings" w:hAnsi="Wingdings" w:hint="default"/>
+        <w:sz w:val="20"/>
+      </w:rPr>
+    </w:lvl>
+    <w:lvl w:ilvl="8" w:tentative="1">
+      <w:start w:val="1"/>
+      <w:numFmt w:val="bullet"/>
+      <w:lvlText w:val=""/>
+      <w:lvlJc w:val="left"/>
+      <w:pPr>
+        <w:tabs>
+          <w:tab w:val="num" w:pos="6480"/>
+        </w:tabs>
+        <w:ind w:left="6480" w:hanging="360"/>
+      </w:pPr>
+      <w:rPr>
+        <w:rFonts w:ascii="Wingdings" w:hAnsi="Wingdings" w:hint="default"/>
+        <w:sz w:val="20"/>
+      </w:rPr>
+    </w:lvl>
+  </w:abstractNum>
+  <w:abstractNum w:abstractNumId="7" w15:restartNumberingAfterBreak="0">
+    <w:nsid w:val="42BE238A"/>
+    <w:multiLevelType w:val="multilevel"/>
+    <w:tmpl w:val="1CF8A8F8"/>
+    <w:lvl w:ilvl="0">
+      <w:start w:val="1"/>
+      <w:numFmt w:val="bullet"/>
+      <w:lvlText w:val=""/>
+      <w:lvlJc w:val="left"/>
+      <w:pPr>
+        <w:tabs>
+          <w:tab w:val="num" w:pos="720"/>
+        </w:tabs>
+        <w:ind w:left="720" w:hanging="360"/>
+      </w:pPr>
+      <w:rPr>
+        <w:rFonts w:ascii="Symbol" w:hAnsi="Symbol" w:hint="default"/>
+        <w:sz w:val="20"/>
+      </w:rPr>
+    </w:lvl>
+    <w:lvl w:ilvl="1" w:tentative="1">
+      <w:start w:val="1"/>
+      <w:numFmt w:val="bullet"/>
+      <w:lvlText w:val="o"/>
+      <w:lvlJc w:val="left"/>
+      <w:pPr>
+        <w:tabs>
+          <w:tab w:val="num" w:pos="1440"/>
+        </w:tabs>
+        <w:ind w:left="1440" w:hanging="360"/>
+      </w:pPr>
+      <w:rPr>
+        <w:rFonts w:ascii="Courier New" w:hAnsi="Courier New" w:hint="default"/>
+        <w:sz w:val="20"/>
+      </w:rPr>
+    </w:lvl>
+    <w:lvl w:ilvl="2" w:tentative="1">
+      <w:start w:val="1"/>
+      <w:numFmt w:val="bullet"/>
+      <w:lvlText w:val=""/>
+      <w:lvlJc w:val="left"/>
+      <w:pPr>
+        <w:tabs>
+          <w:tab w:val="num" w:pos="2160"/>
+        </w:tabs>
+        <w:ind w:left="2160" w:hanging="360"/>
+      </w:pPr>
+      <w:rPr>
+        <w:rFonts w:ascii="Wingdings" w:hAnsi="Wingdings" w:hint="default"/>
+        <w:sz w:val="20"/>
+      </w:rPr>
+    </w:lvl>
+    <w:lvl w:ilvl="3" w:tentative="1">
+      <w:start w:val="1"/>
+      <w:numFmt w:val="bullet"/>
+      <w:lvlText w:val=""/>
+      <w:lvlJc w:val="left"/>
+      <w:pPr>
+        <w:tabs>
+          <w:tab w:val="num" w:pos="2880"/>
+        </w:tabs>
+        <w:ind w:left="2880" w:hanging="360"/>
+      </w:pPr>
+      <w:rPr>
+        <w:rFonts w:ascii="Wingdings" w:hAnsi="Wingdings" w:hint="default"/>
+        <w:sz w:val="20"/>
+      </w:rPr>
+    </w:lvl>
+    <w:lvl w:ilvl="4" w:tentative="1">
+      <w:start w:val="1"/>
+      <w:numFmt w:val="bullet"/>
+      <w:lvlText w:val=""/>
+      <w:lvlJc w:val="left"/>
+      <w:pPr>
+        <w:tabs>
+          <w:tab w:val="num" w:pos="3600"/>
+        </w:tabs>
+        <w:ind w:left="3600" w:hanging="360"/>
+      </w:pPr>
+      <w:rPr>
+        <w:rFonts w:ascii="Wingdings" w:hAnsi="Wingdings" w:hint="default"/>
+        <w:sz w:val="20"/>
+      </w:rPr>
+    </w:lvl>
+    <w:lvl w:ilvl="5" w:tentative="1">
+      <w:start w:val="1"/>
+      <w:numFmt w:val="bullet"/>
+      <w:lvlText w:val=""/>
+      <w:lvlJc w:val="left"/>
+      <w:pPr>
+        <w:tabs>
+          <w:tab w:val="num" w:pos="4320"/>
+        </w:tabs>
+        <w:ind w:left="4320" w:hanging="360"/>
+      </w:pPr>
+      <w:rPr>
+        <w:rFonts w:ascii="Wingdings" w:hAnsi="Wingdings" w:hint="default"/>
+        <w:sz w:val="20"/>
+      </w:rPr>
+    </w:lvl>
+    <w:lvl w:ilvl="6" w:tentative="1">
+      <w:start w:val="1"/>
+      <w:numFmt w:val="bullet"/>
+      <w:lvlText w:val=""/>
+      <w:lvlJc w:val="left"/>
+      <w:pPr>
+        <w:tabs>
+          <w:tab w:val="num" w:pos="5040"/>
+        </w:tabs>
+        <w:ind w:left="5040" w:hanging="360"/>
+      </w:pPr>
+      <w:rPr>
+        <w:rFonts w:ascii="Wingdings" w:hAnsi="Wingdings" w:hint="default"/>
+        <w:sz w:val="20"/>
+      </w:rPr>
+    </w:lvl>
+    <w:lvl w:ilvl="7" w:tentative="1">
+      <w:start w:val="1"/>
+      <w:numFmt w:val="bullet"/>
+      <w:lvlText w:val=""/>
+      <w:lvlJc w:val="left"/>
+      <w:pPr>
+        <w:tabs>
+          <w:tab w:val="num" w:pos="5760"/>
+        </w:tabs>
+        <w:ind w:left="5760" w:hanging="360"/>
+      </w:pPr>
+      <w:rPr>
+        <w:rFonts w:ascii="Wingdings" w:hAnsi="Wingdings" w:hint="default"/>
+        <w:sz w:val="20"/>
+      </w:rPr>
+    </w:lvl>
+    <w:lvl w:ilvl="8" w:tentative="1">
+      <w:start w:val="1"/>
+      <w:numFmt w:val="bullet"/>
+      <w:lvlText w:val=""/>
+      <w:lvlJc w:val="left"/>
+      <w:pPr>
+        <w:tabs>
+          <w:tab w:val="num" w:pos="6480"/>
+        </w:tabs>
+        <w:ind w:left="6480" w:hanging="360"/>
+      </w:pPr>
+      <w:rPr>
+        <w:rFonts w:ascii="Wingdings" w:hAnsi="Wingdings" w:hint="default"/>
+        <w:sz w:val="20"/>
+      </w:rPr>
+    </w:lvl>
+  </w:abstractNum>
+  <w:abstractNum w:abstractNumId="8" w15:restartNumberingAfterBreak="0">
+    <w:nsid w:val="54FB630E"/>
+    <w:multiLevelType w:val="multilevel"/>
+    <w:tmpl w:val="D310C854"/>
+    <w:lvl w:ilvl="0">
+      <w:start w:val="1"/>
+      <w:numFmt w:val="bullet"/>
+      <w:lvlText w:val=""/>
+      <w:lvlJc w:val="left"/>
+      <w:pPr>
+        <w:tabs>
+          <w:tab w:val="num" w:pos="720"/>
+        </w:tabs>
+        <w:ind w:left="720" w:hanging="360"/>
+      </w:pPr>
+      <w:rPr>
+        <w:rFonts w:ascii="Symbol" w:hAnsi="Symbol" w:hint="default"/>
+        <w:sz w:val="20"/>
+      </w:rPr>
+    </w:lvl>
+    <w:lvl w:ilvl="1" w:tentative="1">
+      <w:start w:val="1"/>
+      <w:numFmt w:val="bullet"/>
+      <w:lvlText w:val="o"/>
+      <w:lvlJc w:val="left"/>
+      <w:pPr>
+        <w:tabs>
+          <w:tab w:val="num" w:pos="1440"/>
+        </w:tabs>
+        <w:ind w:left="1440" w:hanging="360"/>
+      </w:pPr>
+      <w:rPr>
+        <w:rFonts w:ascii="Courier New" w:hAnsi="Courier New" w:hint="default"/>
+        <w:sz w:val="20"/>
+      </w:rPr>
+    </w:lvl>
+    <w:lvl w:ilvl="2" w:tentative="1">
+      <w:start w:val="1"/>
+      <w:numFmt w:val="bullet"/>
+      <w:lvlText w:val=""/>
+      <w:lvlJc w:val="left"/>
+      <w:pPr>
+        <w:tabs>
+          <w:tab w:val="num" w:pos="2160"/>
+        </w:tabs>
+        <w:ind w:left="2160" w:hanging="360"/>
+      </w:pPr>
+      <w:rPr>
+        <w:rFonts w:ascii="Wingdings" w:hAnsi="Wingdings" w:hint="default"/>
+        <w:sz w:val="20"/>
+      </w:rPr>
+    </w:lvl>
+    <w:lvl w:ilvl="3" w:tentative="1">
+      <w:start w:val="1"/>
+      <w:numFmt w:val="bullet"/>
+      <w:lvlText w:val=""/>
+      <w:lvlJc w:val="left"/>
+      <w:pPr>
+        <w:tabs>
+          <w:tab w:val="num" w:pos="2880"/>
+        </w:tabs>
+        <w:ind w:left="2880" w:hanging="360"/>
+      </w:pPr>
+      <w:rPr>
+        <w:rFonts w:ascii="Wingdings" w:hAnsi="Wingdings" w:hint="default"/>
+        <w:sz w:val="20"/>
+      </w:rPr>
+    </w:lvl>
+    <w:lvl w:ilvl="4" w:tentative="1">
+      <w:start w:val="1"/>
+      <w:numFmt w:val="bullet"/>
+      <w:lvlText w:val=""/>
+      <w:lvlJc w:val="left"/>
+      <w:pPr>
+        <w:tabs>
+          <w:tab w:val="num" w:pos="3600"/>
+        </w:tabs>
+        <w:ind w:left="3600" w:hanging="360"/>
+      </w:pPr>
+      <w:rPr>
+        <w:rFonts w:ascii="Wingdings" w:hAnsi="Wingdings" w:hint="default"/>
+        <w:sz w:val="20"/>
+      </w:rPr>
+    </w:lvl>
+    <w:lvl w:ilvl="5" w:tentative="1">
+      <w:start w:val="1"/>
+      <w:numFmt w:val="bullet"/>
+      <w:lvlText w:val=""/>
+      <w:lvlJc w:val="left"/>
+      <w:pPr>
+        <w:tabs>
+          <w:tab w:val="num" w:pos="4320"/>
+        </w:tabs>
+        <w:ind w:left="4320" w:hanging="360"/>
+      </w:pPr>
+      <w:rPr>
+        <w:rFonts w:ascii="Wingdings" w:hAnsi="Wingdings" w:hint="default"/>
+        <w:sz w:val="20"/>
+      </w:rPr>
+    </w:lvl>
+    <w:lvl w:ilvl="6" w:tentative="1">
+      <w:start w:val="1"/>
+      <w:numFmt w:val="bullet"/>
+      <w:lvlText w:val=""/>
+      <w:lvlJc w:val="left"/>
+      <w:pPr>
+        <w:tabs>
+          <w:tab w:val="num" w:pos="5040"/>
+        </w:tabs>
+        <w:ind w:left="5040" w:hanging="360"/>
+      </w:pPr>
+      <w:rPr>
+        <w:rFonts w:ascii="Wingdings" w:hAnsi="Wingdings" w:hint="default"/>
+        <w:sz w:val="20"/>
+      </w:rPr>
+    </w:lvl>
+    <w:lvl w:ilvl="7" w:tentative="1">
+      <w:start w:val="1"/>
+      <w:numFmt w:val="bullet"/>
+      <w:lvlText w:val=""/>
+      <w:lvlJc w:val="left"/>
+      <w:pPr>
+        <w:tabs>
+          <w:tab w:val="num" w:pos="5760"/>
+        </w:tabs>
+        <w:ind w:left="5760" w:hanging="360"/>
+      </w:pPr>
+      <w:rPr>
+        <w:rFonts w:ascii="Wingdings" w:hAnsi="Wingdings" w:hint="default"/>
+        <w:sz w:val="20"/>
+      </w:rPr>
+    </w:lvl>
+    <w:lvl w:ilvl="8" w:tentative="1">
+      <w:start w:val="1"/>
+      <w:numFmt w:val="bullet"/>
+      <w:lvlText w:val=""/>
+      <w:lvlJc w:val="left"/>
+      <w:pPr>
+        <w:tabs>
+          <w:tab w:val="num" w:pos="6480"/>
+        </w:tabs>
+        <w:ind w:left="6480" w:hanging="360"/>
+      </w:pPr>
+      <w:rPr>
+        <w:rFonts w:ascii="Wingdings" w:hAnsi="Wingdings" w:hint="default"/>
+        <w:sz w:val="20"/>
+      </w:rPr>
+    </w:lvl>
+  </w:abstractNum>
+  <w:abstractNum w:abstractNumId="9" w15:restartNumberingAfterBreak="0">
     <w:nsid w:val="56CA4EB9"/>
     <w:multiLevelType w:val="hybridMultilevel"/>
     <w:tmpl w:val="B08EE654"/>
@@ -754,20 +2281,193 @@
       </w:pPr>
     </w:lvl>
   </w:abstractNum>
+  <w:abstractNum w:abstractNumId="10" w15:restartNumberingAfterBreak="0">
+    <w:nsid w:val="5C8F35B0"/>
+    <w:multiLevelType w:val="multilevel"/>
+    <w:tmpl w:val="A8A89DC8"/>
+    <w:lvl w:ilvl="0">
+      <w:start w:val="1"/>
+      <w:numFmt w:val="bullet"/>
+      <w:lvlText w:val=""/>
+      <w:lvlJc w:val="left"/>
+      <w:pPr>
+        <w:tabs>
+          <w:tab w:val="num" w:pos="720"/>
+        </w:tabs>
+        <w:ind w:left="720" w:hanging="360"/>
+      </w:pPr>
+      <w:rPr>
+        <w:rFonts w:ascii="Symbol" w:hAnsi="Symbol" w:hint="default"/>
+        <w:sz w:val="20"/>
+      </w:rPr>
+    </w:lvl>
+    <w:lvl w:ilvl="1" w:tentative="1">
+      <w:start w:val="1"/>
+      <w:numFmt w:val="bullet"/>
+      <w:lvlText w:val="o"/>
+      <w:lvlJc w:val="left"/>
+      <w:pPr>
+        <w:tabs>
+          <w:tab w:val="num" w:pos="1440"/>
+        </w:tabs>
+        <w:ind w:left="1440" w:hanging="360"/>
+      </w:pPr>
+      <w:rPr>
+        <w:rFonts w:ascii="Courier New" w:hAnsi="Courier New" w:hint="default"/>
+        <w:sz w:val="20"/>
+      </w:rPr>
+    </w:lvl>
+    <w:lvl w:ilvl="2" w:tentative="1">
+      <w:start w:val="1"/>
+      <w:numFmt w:val="bullet"/>
+      <w:lvlText w:val=""/>
+      <w:lvlJc w:val="left"/>
+      <w:pPr>
+        <w:tabs>
+          <w:tab w:val="num" w:pos="2160"/>
+        </w:tabs>
+        <w:ind w:left="2160" w:hanging="360"/>
+      </w:pPr>
+      <w:rPr>
+        <w:rFonts w:ascii="Wingdings" w:hAnsi="Wingdings" w:hint="default"/>
+        <w:sz w:val="20"/>
+      </w:rPr>
+    </w:lvl>
+    <w:lvl w:ilvl="3" w:tentative="1">
+      <w:start w:val="1"/>
+      <w:numFmt w:val="bullet"/>
+      <w:lvlText w:val=""/>
+      <w:lvlJc w:val="left"/>
+      <w:pPr>
+        <w:tabs>
+          <w:tab w:val="num" w:pos="2880"/>
+        </w:tabs>
+        <w:ind w:left="2880" w:hanging="360"/>
+      </w:pPr>
+      <w:rPr>
+        <w:rFonts w:ascii="Wingdings" w:hAnsi="Wingdings" w:hint="default"/>
+        <w:sz w:val="20"/>
+      </w:rPr>
+    </w:lvl>
+    <w:lvl w:ilvl="4" w:tentative="1">
+      <w:start w:val="1"/>
+      <w:numFmt w:val="bullet"/>
+      <w:lvlText w:val=""/>
+      <w:lvlJc w:val="left"/>
+      <w:pPr>
+        <w:tabs>
+          <w:tab w:val="num" w:pos="3600"/>
+        </w:tabs>
+        <w:ind w:left="3600" w:hanging="360"/>
+      </w:pPr>
+      <w:rPr>
+        <w:rFonts w:ascii="Wingdings" w:hAnsi="Wingdings" w:hint="default"/>
+        <w:sz w:val="20"/>
+      </w:rPr>
+    </w:lvl>
+    <w:lvl w:ilvl="5" w:tentative="1">
+      <w:start w:val="1"/>
+      <w:numFmt w:val="bullet"/>
+      <w:lvlText w:val=""/>
+      <w:lvlJc w:val="left"/>
+      <w:pPr>
+        <w:tabs>
+          <w:tab w:val="num" w:pos="4320"/>
+        </w:tabs>
+        <w:ind w:left="4320" w:hanging="360"/>
+      </w:pPr>
+      <w:rPr>
+        <w:rFonts w:ascii="Wingdings" w:hAnsi="Wingdings" w:hint="default"/>
+        <w:sz w:val="20"/>
+      </w:rPr>
+    </w:lvl>
+    <w:lvl w:ilvl="6" w:tentative="1">
+      <w:start w:val="1"/>
+      <w:numFmt w:val="bullet"/>
+      <w:lvlText w:val=""/>
+      <w:lvlJc w:val="left"/>
+      <w:pPr>
+        <w:tabs>
+          <w:tab w:val="num" w:pos="5040"/>
+        </w:tabs>
+        <w:ind w:left="5040" w:hanging="360"/>
+      </w:pPr>
+      <w:rPr>
+        <w:rFonts w:ascii="Wingdings" w:hAnsi="Wingdings" w:hint="default"/>
+        <w:sz w:val="20"/>
+      </w:rPr>
+    </w:lvl>
+    <w:lvl w:ilvl="7" w:tentative="1">
+      <w:start w:val="1"/>
+      <w:numFmt w:val="bullet"/>
+      <w:lvlText w:val=""/>
+      <w:lvlJc w:val="left"/>
+      <w:pPr>
+        <w:tabs>
+          <w:tab w:val="num" w:pos="5760"/>
+        </w:tabs>
+        <w:ind w:left="5760" w:hanging="360"/>
+      </w:pPr>
+      <w:rPr>
+        <w:rFonts w:ascii="Wingdings" w:hAnsi="Wingdings" w:hint="default"/>
+        <w:sz w:val="20"/>
+      </w:rPr>
+    </w:lvl>
+    <w:lvl w:ilvl="8" w:tentative="1">
+      <w:start w:val="1"/>
+      <w:numFmt w:val="bullet"/>
+      <w:lvlText w:val=""/>
+      <w:lvlJc w:val="left"/>
+      <w:pPr>
+        <w:tabs>
+          <w:tab w:val="num" w:pos="6480"/>
+        </w:tabs>
+        <w:ind w:left="6480" w:hanging="360"/>
+      </w:pPr>
+      <w:rPr>
+        <w:rFonts w:ascii="Wingdings" w:hAnsi="Wingdings" w:hint="default"/>
+        <w:sz w:val="20"/>
+      </w:rPr>
+    </w:lvl>
+  </w:abstractNum>
   <w:num w:numId="1" w16cid:durableId="316422700">
+    <w:abstractNumId w:val="2"/>
+  </w:num>
+  <w:num w:numId="2" w16cid:durableId="1355229478">
+    <w:abstractNumId w:val="9"/>
+  </w:num>
+  <w:num w:numId="3" w16cid:durableId="235170228">
     <w:abstractNumId w:val="1"/>
   </w:num>
-  <w:num w:numId="2" w16cid:durableId="1355229478">
-    <w:abstractNumId w:val="2"/>
+  <w:num w:numId="4" w16cid:durableId="1463032692">
+    <w:abstractNumId w:val="10"/>
   </w:num>
-  <w:num w:numId="3" w16cid:durableId="235170228">
+  <w:num w:numId="5" w16cid:durableId="1807353692">
+    <w:abstractNumId w:val="8"/>
+  </w:num>
+  <w:num w:numId="6" w16cid:durableId="1789155241">
     <w:abstractNumId w:val="0"/>
+  </w:num>
+  <w:num w:numId="7" w16cid:durableId="1821076992">
+    <w:abstractNumId w:val="7"/>
+  </w:num>
+  <w:num w:numId="8" w16cid:durableId="202210473">
+    <w:abstractNumId w:val="6"/>
+  </w:num>
+  <w:num w:numId="9" w16cid:durableId="779303899">
+    <w:abstractNumId w:val="5"/>
+  </w:num>
+  <w:num w:numId="10" w16cid:durableId="2088377536">
+    <w:abstractNumId w:val="3"/>
+  </w:num>
+  <w:num w:numId="11" w16cid:durableId="1670014273">
+    <w:abstractNumId w:val="4"/>
   </w:num>
 </w:numbering>
 </file>
 
 <file path=word/styles.xml><?xml version="1.0" encoding="utf-8"?>
-<w:styles xmlns:mc="http://schemas.openxmlformats.org/markup-compatibility/2006" xmlns:r="http://schemas.openxmlformats.org/officeDocument/2006/relationships" xmlns:w="http://schemas.openxmlformats.org/wordprocessingml/2006/main" xmlns:w14="http://schemas.microsoft.com/office/word/2010/wordml" xmlns:w15="http://schemas.microsoft.com/office/word/2012/wordml" xmlns:w16cex="http://schemas.microsoft.com/office/word/2018/wordml/cex" xmlns:w16cid="http://schemas.microsoft.com/office/word/2016/wordml/cid" xmlns:w16="http://schemas.microsoft.com/office/word/2018/wordml" xmlns:w16sdtdh="http://schemas.microsoft.com/office/word/2020/wordml/sdtdatahash" xmlns:w16se="http://schemas.microsoft.com/office/word/2015/wordml/symex" mc:Ignorable="w14 w15 w16se w16cid w16 w16cex w16sdtdh">
+<w:styles xmlns:mc="http://schemas.openxmlformats.org/markup-compatibility/2006" xmlns:r="http://schemas.openxmlformats.org/officeDocument/2006/relationships" xmlns:w="http://schemas.openxmlformats.org/wordprocessingml/2006/main" xmlns:w14="http://schemas.microsoft.com/office/word/2010/wordml" xmlns:w15="http://schemas.microsoft.com/office/word/2012/wordml" xmlns:w16cex="http://schemas.microsoft.com/office/word/2018/wordml/cex" xmlns:w16cid="http://schemas.microsoft.com/office/word/2016/wordml/cid" xmlns:w16="http://schemas.microsoft.com/office/word/2018/wordml" xmlns:w16du="http://schemas.microsoft.com/office/word/2023/wordml/word16du" xmlns:w16sdtdh="http://schemas.microsoft.com/office/word/2020/wordml/sdtdatahash" xmlns:w16se="http://schemas.microsoft.com/office/word/2015/wordml/symex" mc:Ignorable="w14 w15 w16se w16cid w16 w16cex w16sdtdh w16du">
   <w:docDefaults>
     <w:rPrDefault>
       <w:rPr>
@@ -1217,7 +2917,6 @@
     <w:next w:val="a"/>
     <w:link w:val="3Char"/>
     <w:uiPriority w:val="9"/>
-    <w:semiHidden/>
     <w:unhideWhenUsed/>
     <w:qFormat/>
     <w:rsid w:val="00FE1422"/>
@@ -1240,7 +2939,6 @@
     <w:next w:val="a"/>
     <w:link w:val="4Char"/>
     <w:uiPriority w:val="9"/>
-    <w:semiHidden/>
     <w:unhideWhenUsed/>
     <w:qFormat/>
     <w:rsid w:val="00FE1422"/>
@@ -1425,7 +3123,6 @@
     <w:basedOn w:val="a0"/>
     <w:link w:val="3"/>
     <w:uiPriority w:val="9"/>
-    <w:semiHidden/>
     <w:rsid w:val="00FE1422"/>
     <w:rPr>
       <w:rFonts w:eastAsiaTheme="majorEastAsia" w:cstheme="majorBidi"/>
@@ -1439,7 +3136,6 @@
     <w:basedOn w:val="a0"/>
     <w:link w:val="4"/>
     <w:uiPriority w:val="9"/>
-    <w:semiHidden/>
     <w:rsid w:val="00FE1422"/>
     <w:rPr>
       <w:rFonts w:eastAsiaTheme="majorEastAsia" w:cstheme="majorBidi"/>
@@ -1748,6 +3444,33 @@
     <w:rPr>
       <w:color w:val="605E5C"/>
       <w:shd w:val="clear" w:color="auto" w:fill="E1DFDD"/>
+    </w:rPr>
+  </w:style>
+  <w:style w:type="paragraph" w:styleId="ae">
+    <w:name w:val="Normal (Web)"/>
+    <w:basedOn w:val="a"/>
+    <w:uiPriority w:val="99"/>
+    <w:semiHidden/>
+    <w:unhideWhenUsed/>
+    <w:rsid w:val="0091596F"/>
+    <w:pPr>
+      <w:spacing w:before="100" w:beforeAutospacing="1" w:after="100" w:afterAutospacing="1" w:line="240" w:lineRule="auto"/>
+    </w:pPr>
+    <w:rPr>
+      <w:rFonts w:ascii="Times New Roman" w:eastAsia="Times New Roman" w:hAnsi="Times New Roman" w:cs="Times New Roman"/>
+      <w:kern w:val="0"/>
+      <w14:ligatures w14:val="none"/>
+    </w:rPr>
+  </w:style>
+  <w:style w:type="character" w:styleId="af">
+    <w:name w:val="Strong"/>
+    <w:basedOn w:val="a0"/>
+    <w:uiPriority w:val="22"/>
+    <w:qFormat/>
+    <w:rsid w:val="0091596F"/>
+    <w:rPr>
+      <w:b/>
+      <w:bCs/>
     </w:rPr>
   </w:style>
 </w:styles>

</xml_diff>